<commit_message>
Changes in the report in extras folder
</commit_message>
<xml_diff>
--- a/Extras/SCOOT.docx
+++ b/Extras/SCOOT.docx
@@ -17,7 +17,7 @@
           <w:noProof/>
         </w:rPr>
         <w:drawing>
-          <wp:inline distT="0" distB="0" distL="0" distR="0" wp14:anchorId="3EDD9BD2" wp14:editId="36E6E4D1">
+          <wp:inline distT="0" distB="0" distL="0" distR="0" wp14:anchorId="31C30195" wp14:editId="212071CB">
             <wp:extent cx="2514600" cy="1006812"/>
             <wp:effectExtent l="0" t="0" r="0" b="3175"/>
             <wp:docPr id="6" name="Picture 6" descr="Image result for christ university"/>
@@ -117,7 +117,6 @@
     </w:p>
     <w:p>
       <w:pPr>
-        <w:jc w:val="center"/>
         <w:rPr>
           <w:rFonts w:ascii="Times New Roman" w:hAnsi="Times New Roman" w:cs="Times New Roman"/>
           <w:b/>
@@ -132,7 +131,53 @@
           <w:sz w:val="44"/>
           <w:szCs w:val="44"/>
         </w:rPr>
-        <w:t>SYNOPSIS</w:t>
+        <w:tab/>
+      </w:r>
+      <w:r>
+        <w:rPr>
+          <w:rFonts w:ascii="Times New Roman" w:hAnsi="Times New Roman" w:cs="Times New Roman"/>
+          <w:b/>
+          <w:sz w:val="44"/>
+          <w:szCs w:val="44"/>
+        </w:rPr>
+        <w:tab/>
+      </w:r>
+      <w:r>
+        <w:rPr>
+          <w:rFonts w:ascii="Times New Roman" w:hAnsi="Times New Roman" w:cs="Times New Roman"/>
+          <w:b/>
+          <w:sz w:val="44"/>
+          <w:szCs w:val="44"/>
+        </w:rPr>
+        <w:tab/>
+      </w:r>
+      <w:r>
+        <w:rPr>
+          <w:rFonts w:ascii="Times New Roman" w:hAnsi="Times New Roman" w:cs="Times New Roman"/>
+          <w:b/>
+          <w:sz w:val="44"/>
+          <w:szCs w:val="44"/>
+        </w:rPr>
+        <w:tab/>
+      </w:r>
+      <w:r>
+        <w:rPr>
+          <w:rFonts w:ascii="Times New Roman" w:hAnsi="Times New Roman" w:cs="Times New Roman"/>
+          <w:b/>
+          <w:sz w:val="44"/>
+          <w:szCs w:val="44"/>
+        </w:rPr>
+        <w:tab/>
+      </w:r>
+      <w:r>
+        <w:rPr>
+          <w:rFonts w:ascii="Times New Roman" w:hAnsi="Times New Roman" w:cs="Times New Roman"/>
+          <w:b/>
+          <w:sz w:val="44"/>
+          <w:szCs w:val="44"/>
+        </w:rPr>
+        <w:tab/>
+        <w:t xml:space="preserve"> Report</w:t>
       </w:r>
     </w:p>
     <w:p>
@@ -409,7 +454,6 @@
         </w:rPr>
         <w:t xml:space="preserve">Suman </w:t>
       </w:r>
-      <w:proofErr w:type="spellStart"/>
       <w:proofErr w:type="gramStart"/>
       <w:r>
         <w:rPr>
@@ -417,16 +461,7 @@
           <w:sz w:val="36"/>
           <w:szCs w:val="36"/>
         </w:rPr>
-        <w:t>Rath</w:t>
-      </w:r>
-      <w:proofErr w:type="spellEnd"/>
-      <w:r>
-        <w:rPr>
-          <w:rFonts w:ascii="Times New Roman" w:hAnsi="Times New Roman" w:cs="Times New Roman"/>
-          <w:sz w:val="36"/>
-          <w:szCs w:val="36"/>
-        </w:rPr>
-        <w:t>(</w:t>
+        <w:t>Rath(</w:t>
       </w:r>
       <w:proofErr w:type="gramEnd"/>
       <w:r>
@@ -472,6 +507,1242 @@
           <w:szCs w:val="34"/>
         </w:rPr>
       </w:pPr>
+      <w:r>
+        <w:rPr>
+          <w:rFonts w:ascii="Times New Roman" w:hAnsi="Times New Roman" w:cs="Times New Roman"/>
+          <w:b/>
+          <w:bCs/>
+          <w:sz w:val="34"/>
+          <w:szCs w:val="34"/>
+        </w:rPr>
+        <w:lastRenderedPageBreak/>
+        <w:t>Table of Contents:</w:t>
+      </w:r>
+    </w:p>
+    <w:p>
+      <w:pPr>
+        <w:pStyle w:val="Heading1"/>
+        <w:numPr>
+          <w:ilvl w:val="0"/>
+          <w:numId w:val="14"/>
+        </w:numPr>
+        <w:tabs>
+          <w:tab w:val="left" w:pos="2040"/>
+          <w:tab w:val="center" w:pos="4996"/>
+        </w:tabs>
+        <w:jc w:val="center"/>
+        <w:rPr>
+          <w:rFonts w:ascii="Times New Roman" w:hAnsi="Times New Roman"/>
+        </w:rPr>
+      </w:pPr>
+      <w:r>
+        <w:rPr>
+          <w:rFonts w:ascii="Times New Roman" w:hAnsi="Times New Roman"/>
+        </w:rPr>
+        <w:t xml:space="preserve">Table </w:t>
+      </w:r>
+      <w:proofErr w:type="spellStart"/>
+      <w:r>
+        <w:rPr>
+          <w:rFonts w:ascii="Times New Roman" w:hAnsi="Times New Roman"/>
+          <w:lang w:val="en-US"/>
+        </w:rPr>
+        <w:t>o</w:t>
+      </w:r>
+      <w:r>
+        <w:rPr>
+          <w:rFonts w:ascii="Times New Roman" w:hAnsi="Times New Roman"/>
+        </w:rPr>
+        <w:t>f</w:t>
+      </w:r>
+      <w:proofErr w:type="spellEnd"/>
+      <w:r>
+        <w:rPr>
+          <w:rFonts w:ascii="Times New Roman" w:hAnsi="Times New Roman"/>
+        </w:rPr>
+        <w:t xml:space="preserve"> Contents</w:t>
+      </w:r>
+    </w:p>
+    <w:p>
+      <w:pPr>
+        <w:tabs>
+          <w:tab w:val="left" w:pos="2040"/>
+          <w:tab w:val="center" w:pos="4996"/>
+        </w:tabs>
+        <w:spacing w:before="240" w:after="60"/>
+        <w:jc w:val="center"/>
+        <w:rPr>
+          <w:rFonts w:ascii="Times New Roman" w:hAnsi="Times New Roman"/>
+        </w:rPr>
+      </w:pPr>
+    </w:p>
+    <w:p>
+      <w:pPr>
+        <w:ind w:left="1440" w:firstLine="720"/>
+        <w:rPr>
+          <w:b/>
+          <w:bCs/>
+        </w:rPr>
+      </w:pPr>
+      <w:r>
+        <w:rPr>
+          <w:b/>
+          <w:bCs/>
+        </w:rPr>
+        <w:t xml:space="preserve">Acknowledgements </w:t>
+      </w:r>
+      <w:r>
+        <w:rPr>
+          <w:b/>
+          <w:bCs/>
+        </w:rPr>
+        <w:tab/>
+      </w:r>
+      <w:r>
+        <w:rPr>
+          <w:b/>
+          <w:bCs/>
+        </w:rPr>
+        <w:tab/>
+      </w:r>
+      <w:r>
+        <w:rPr>
+          <w:b/>
+          <w:bCs/>
+        </w:rPr>
+        <w:tab/>
+      </w:r>
+      <w:r>
+        <w:rPr>
+          <w:b/>
+          <w:bCs/>
+        </w:rPr>
+        <w:tab/>
+      </w:r>
+      <w:r>
+        <w:rPr>
+          <w:b/>
+          <w:bCs/>
+        </w:rPr>
+        <w:tab/>
+      </w:r>
+      <w:r>
+        <w:rPr>
+          <w:b/>
+          <w:bCs/>
+        </w:rPr>
+        <w:tab/>
+      </w:r>
+      <w:r>
+        <w:rPr>
+          <w:b/>
+          <w:bCs/>
+        </w:rPr>
+        <w:tab/>
+        <w:t>iii/iv</w:t>
+      </w:r>
+    </w:p>
+    <w:p>
+      <w:pPr>
+        <w:rPr>
+          <w:b/>
+          <w:bCs/>
+        </w:rPr>
+      </w:pPr>
+    </w:p>
+    <w:p>
+      <w:pPr>
+        <w:ind w:left="1440" w:firstLine="720"/>
+        <w:rPr>
+          <w:b/>
+          <w:bCs/>
+        </w:rPr>
+      </w:pPr>
+      <w:r>
+        <w:rPr>
+          <w:b/>
+          <w:bCs/>
+        </w:rPr>
+        <w:t xml:space="preserve">Abstract </w:t>
+      </w:r>
+      <w:r>
+        <w:rPr>
+          <w:b/>
+          <w:bCs/>
+        </w:rPr>
+        <w:tab/>
+      </w:r>
+      <w:r>
+        <w:rPr>
+          <w:b/>
+          <w:bCs/>
+        </w:rPr>
+        <w:tab/>
+      </w:r>
+      <w:r>
+        <w:rPr>
+          <w:b/>
+          <w:bCs/>
+        </w:rPr>
+        <w:tab/>
+      </w:r>
+      <w:r>
+        <w:rPr>
+          <w:b/>
+          <w:bCs/>
+        </w:rPr>
+        <w:tab/>
+      </w:r>
+      <w:r>
+        <w:rPr>
+          <w:b/>
+          <w:bCs/>
+        </w:rPr>
+        <w:tab/>
+      </w:r>
+      <w:r>
+        <w:rPr>
+          <w:b/>
+          <w:bCs/>
+        </w:rPr>
+        <w:tab/>
+      </w:r>
+      <w:r>
+        <w:rPr>
+          <w:b/>
+          <w:bCs/>
+        </w:rPr>
+        <w:tab/>
+      </w:r>
+      <w:r>
+        <w:rPr>
+          <w:b/>
+          <w:bCs/>
+        </w:rPr>
+        <w:tab/>
+        <w:t>iv</w:t>
+      </w:r>
+    </w:p>
+    <w:p>
+      <w:pPr>
+        <w:rPr>
+          <w:b/>
+          <w:bCs/>
+        </w:rPr>
+      </w:pPr>
+    </w:p>
+    <w:p>
+      <w:pPr>
+        <w:ind w:left="1440" w:firstLine="720"/>
+        <w:rPr>
+          <w:b/>
+          <w:bCs/>
+        </w:rPr>
+      </w:pPr>
+      <w:r>
+        <w:rPr>
+          <w:b/>
+          <w:bCs/>
+        </w:rPr>
+        <w:t>List of Tables                                                                                               vi/vii</w:t>
+      </w:r>
+    </w:p>
+    <w:p>
+      <w:pPr>
+        <w:rPr>
+          <w:b/>
+          <w:bCs/>
+        </w:rPr>
+      </w:pPr>
+    </w:p>
+    <w:p>
+      <w:pPr>
+        <w:ind w:left="2160"/>
+        <w:rPr>
+          <w:b/>
+          <w:bCs/>
+        </w:rPr>
+      </w:pPr>
+      <w:r>
+        <w:rPr>
+          <w:b/>
+          <w:bCs/>
+        </w:rPr>
+        <w:t>List of Figures                                                                                              vii/viii</w:t>
+      </w:r>
+    </w:p>
+    <w:p>
+      <w:pPr>
+        <w:pStyle w:val="WW-PlainText"/>
+        <w:tabs>
+          <w:tab w:val="left" w:pos="898"/>
+        </w:tabs>
+        <w:rPr>
+          <w:rFonts w:ascii="Times New Roman" w:eastAsia="MS Mincho" w:hAnsi="Times New Roman" w:cs="Times New Roman"/>
+          <w:b/>
+          <w:color w:val="000000"/>
+          <w:sz w:val="24"/>
+        </w:rPr>
+      </w:pPr>
+      <w:r>
+        <w:rPr>
+          <w:rFonts w:ascii="Times New Roman" w:eastAsia="MS Mincho" w:hAnsi="Times New Roman" w:cs="Times New Roman"/>
+          <w:b/>
+          <w:color w:val="000000"/>
+          <w:sz w:val="24"/>
+        </w:rPr>
+        <w:tab/>
+      </w:r>
+    </w:p>
+    <w:p>
+      <w:pPr>
+        <w:pStyle w:val="WW-PlainText"/>
+        <w:numPr>
+          <w:ilvl w:val="0"/>
+          <w:numId w:val="15"/>
+        </w:numPr>
+        <w:tabs>
+          <w:tab w:val="clear" w:pos="193"/>
+          <w:tab w:val="left" w:pos="-977"/>
+          <w:tab w:val="left" w:pos="360"/>
+          <w:tab w:val="num" w:pos="2353"/>
+        </w:tabs>
+        <w:ind w:left="2250" w:hanging="90"/>
+        <w:rPr>
+          <w:rFonts w:ascii="Times New Roman" w:eastAsia="MS Mincho" w:hAnsi="Times New Roman" w:cs="Times New Roman"/>
+          <w:color w:val="000000"/>
+          <w:sz w:val="24"/>
+        </w:rPr>
+      </w:pPr>
+      <w:r>
+        <w:rPr>
+          <w:rFonts w:ascii="Times New Roman" w:eastAsia="MS Mincho" w:hAnsi="Times New Roman" w:cs="Times New Roman"/>
+          <w:color w:val="000000"/>
+          <w:sz w:val="24"/>
+        </w:rPr>
+        <w:t xml:space="preserve">Introduction </w:t>
+      </w:r>
+      <w:r>
+        <w:rPr>
+          <w:rFonts w:ascii="Times New Roman" w:eastAsia="MS Mincho" w:hAnsi="Times New Roman" w:cs="Times New Roman"/>
+          <w:color w:val="000000"/>
+          <w:sz w:val="24"/>
+        </w:rPr>
+        <w:tab/>
+      </w:r>
+      <w:r>
+        <w:rPr>
+          <w:rFonts w:ascii="Times New Roman" w:eastAsia="MS Mincho" w:hAnsi="Times New Roman" w:cs="Times New Roman"/>
+          <w:color w:val="000000"/>
+          <w:sz w:val="24"/>
+        </w:rPr>
+        <w:tab/>
+        <w:t xml:space="preserve"> </w:t>
+      </w:r>
+      <w:r>
+        <w:rPr>
+          <w:rFonts w:ascii="Times New Roman" w:eastAsia="MS Mincho" w:hAnsi="Times New Roman" w:cs="Times New Roman"/>
+          <w:color w:val="000000"/>
+          <w:sz w:val="24"/>
+        </w:rPr>
+        <w:tab/>
+      </w:r>
+      <w:r>
+        <w:rPr>
+          <w:rFonts w:ascii="Times New Roman" w:eastAsia="MS Mincho" w:hAnsi="Times New Roman" w:cs="Times New Roman"/>
+          <w:color w:val="000000"/>
+          <w:sz w:val="24"/>
+        </w:rPr>
+        <w:tab/>
+      </w:r>
+      <w:r>
+        <w:rPr>
+          <w:rFonts w:ascii="Times New Roman" w:eastAsia="MS Mincho" w:hAnsi="Times New Roman" w:cs="Times New Roman"/>
+          <w:color w:val="000000"/>
+          <w:sz w:val="24"/>
+        </w:rPr>
+        <w:tab/>
+      </w:r>
+      <w:r>
+        <w:rPr>
+          <w:rFonts w:ascii="Times New Roman" w:eastAsia="MS Mincho" w:hAnsi="Times New Roman" w:cs="Times New Roman"/>
+          <w:color w:val="000000"/>
+          <w:sz w:val="24"/>
+        </w:rPr>
+        <w:tab/>
+      </w:r>
+      <w:r>
+        <w:rPr>
+          <w:rFonts w:ascii="Times New Roman" w:eastAsia="MS Mincho" w:hAnsi="Times New Roman" w:cs="Times New Roman"/>
+          <w:color w:val="000000"/>
+          <w:sz w:val="24"/>
+        </w:rPr>
+        <w:tab/>
+        <w:t xml:space="preserve"> 1</w:t>
+      </w:r>
+    </w:p>
+    <w:p>
+      <w:pPr>
+        <w:pStyle w:val="WW-PlainText"/>
+        <w:ind w:left="2160" w:firstLine="720"/>
+        <w:rPr>
+          <w:rFonts w:ascii="Times New Roman" w:eastAsia="MS Mincho" w:hAnsi="Times New Roman" w:cs="Times New Roman"/>
+          <w:color w:val="000000"/>
+          <w:sz w:val="24"/>
+        </w:rPr>
+      </w:pPr>
+      <w:r>
+        <w:rPr>
+          <w:rFonts w:ascii="Times New Roman" w:eastAsia="MS Mincho" w:hAnsi="Times New Roman" w:cs="Times New Roman"/>
+          <w:color w:val="000000"/>
+          <w:sz w:val="24"/>
+        </w:rPr>
+        <w:t xml:space="preserve">1.1 </w:t>
+      </w:r>
+      <w:r>
+        <w:rPr>
+          <w:rFonts w:ascii="Times New Roman" w:eastAsia="MS Mincho" w:hAnsi="Times New Roman" w:cs="Times New Roman"/>
+          <w:color w:val="000000"/>
+          <w:sz w:val="24"/>
+          <w:szCs w:val="24"/>
+        </w:rPr>
+        <w:t>Overview of the system</w:t>
+      </w:r>
+      <w:r>
+        <w:rPr>
+          <w:rFonts w:ascii="Times New Roman" w:eastAsia="MS Mincho" w:hAnsi="Times New Roman" w:cs="Times New Roman"/>
+          <w:color w:val="000000"/>
+          <w:sz w:val="24"/>
+        </w:rPr>
+        <w:tab/>
+      </w:r>
+      <w:r>
+        <w:rPr>
+          <w:rFonts w:ascii="Times New Roman" w:eastAsia="MS Mincho" w:hAnsi="Times New Roman" w:cs="Times New Roman"/>
+          <w:color w:val="000000"/>
+          <w:sz w:val="24"/>
+        </w:rPr>
+        <w:tab/>
+      </w:r>
+      <w:r>
+        <w:rPr>
+          <w:rFonts w:ascii="Times New Roman" w:eastAsia="MS Mincho" w:hAnsi="Times New Roman" w:cs="Times New Roman"/>
+          <w:color w:val="000000"/>
+          <w:sz w:val="24"/>
+        </w:rPr>
+        <w:tab/>
+      </w:r>
+      <w:r>
+        <w:rPr>
+          <w:rFonts w:ascii="Times New Roman" w:eastAsia="MS Mincho" w:hAnsi="Times New Roman" w:cs="Times New Roman"/>
+          <w:color w:val="000000"/>
+          <w:sz w:val="24"/>
+        </w:rPr>
+        <w:tab/>
+      </w:r>
+      <w:r>
+        <w:rPr>
+          <w:rFonts w:ascii="Times New Roman" w:eastAsia="MS Mincho" w:hAnsi="Times New Roman" w:cs="Times New Roman"/>
+          <w:color w:val="000000"/>
+          <w:sz w:val="24"/>
+        </w:rPr>
+        <w:tab/>
+        <w:t xml:space="preserve"> 1</w:t>
+      </w:r>
+    </w:p>
+    <w:p>
+      <w:pPr>
+        <w:pStyle w:val="WW-PlainText"/>
+        <w:ind w:left="2160"/>
+        <w:rPr>
+          <w:rFonts w:ascii="Times New Roman" w:eastAsia="MS Mincho" w:hAnsi="Times New Roman" w:cs="Times New Roman"/>
+          <w:color w:val="000000"/>
+          <w:sz w:val="24"/>
+        </w:rPr>
+      </w:pPr>
+      <w:r>
+        <w:rPr>
+          <w:rFonts w:ascii="Times New Roman" w:eastAsia="MS Mincho" w:hAnsi="Times New Roman" w:cs="Times New Roman"/>
+          <w:color w:val="000000"/>
+          <w:sz w:val="24"/>
+        </w:rPr>
+        <w:t xml:space="preserve">                                                                 </w:t>
+      </w:r>
+    </w:p>
+    <w:p>
+      <w:pPr>
+        <w:pStyle w:val="WW-PlainText"/>
+        <w:numPr>
+          <w:ilvl w:val="2"/>
+          <w:numId w:val="16"/>
+        </w:numPr>
+        <w:tabs>
+          <w:tab w:val="clear" w:pos="283"/>
+          <w:tab w:val="left" w:pos="270"/>
+        </w:tabs>
+        <w:ind w:left="2200" w:hanging="40"/>
+        <w:rPr>
+          <w:rFonts w:ascii="Times New Roman" w:eastAsia="MS Mincho" w:hAnsi="Times New Roman" w:cs="Times New Roman"/>
+          <w:color w:val="000000"/>
+          <w:sz w:val="24"/>
+        </w:rPr>
+      </w:pPr>
+      <w:r>
+        <w:rPr>
+          <w:rFonts w:ascii="Times New Roman" w:eastAsia="MS Mincho" w:hAnsi="Times New Roman" w:cs="Times New Roman"/>
+          <w:color w:val="000000"/>
+          <w:sz w:val="24"/>
+        </w:rPr>
+        <w:t>System Analysis</w:t>
+      </w:r>
+    </w:p>
+    <w:p>
+      <w:pPr>
+        <w:pStyle w:val="WW-PlainText"/>
+        <w:ind w:left="2160" w:firstLine="720"/>
+        <w:rPr>
+          <w:rFonts w:ascii="Times New Roman" w:eastAsia="MS Mincho" w:hAnsi="Times New Roman" w:cs="Times New Roman"/>
+          <w:color w:val="000000"/>
+          <w:sz w:val="24"/>
+        </w:rPr>
+      </w:pPr>
+      <w:r>
+        <w:rPr>
+          <w:rFonts w:ascii="Times New Roman" w:eastAsia="MS Mincho" w:hAnsi="Times New Roman" w:cs="Times New Roman"/>
+          <w:color w:val="000000"/>
+          <w:sz w:val="24"/>
+        </w:rPr>
+        <w:t xml:space="preserve">2.1 Existing System </w:t>
+      </w:r>
+    </w:p>
+    <w:p>
+      <w:pPr>
+        <w:pStyle w:val="WW-PlainText"/>
+        <w:ind w:left="2160"/>
+        <w:rPr>
+          <w:rFonts w:ascii="Times New Roman" w:eastAsia="MS Mincho" w:hAnsi="Times New Roman" w:cs="Times New Roman"/>
+          <w:color w:val="000000"/>
+          <w:sz w:val="24"/>
+        </w:rPr>
+      </w:pPr>
+      <w:r>
+        <w:rPr>
+          <w:rFonts w:ascii="Times New Roman" w:eastAsia="MS Mincho" w:hAnsi="Times New Roman" w:cs="Times New Roman"/>
+          <w:color w:val="000000"/>
+          <w:sz w:val="24"/>
+        </w:rPr>
+        <w:tab/>
+        <w:t xml:space="preserve">      2.1.1 Limitations of Existing System </w:t>
+      </w:r>
+    </w:p>
+    <w:p>
+      <w:pPr>
+        <w:pStyle w:val="WW-PlainText"/>
+        <w:numPr>
+          <w:ilvl w:val="1"/>
+          <w:numId w:val="17"/>
+        </w:numPr>
+        <w:ind w:left="3240"/>
+        <w:rPr>
+          <w:rFonts w:ascii="Times New Roman" w:eastAsia="MS Mincho" w:hAnsi="Times New Roman" w:cs="Times New Roman"/>
+          <w:color w:val="000000"/>
+          <w:sz w:val="24"/>
+        </w:rPr>
+      </w:pPr>
+      <w:r>
+        <w:rPr>
+          <w:rFonts w:ascii="Times New Roman" w:eastAsia="MS Mincho" w:hAnsi="Times New Roman" w:cs="Times New Roman"/>
+          <w:color w:val="000000"/>
+          <w:sz w:val="24"/>
+        </w:rPr>
+        <w:t xml:space="preserve">Proposed System </w:t>
+      </w:r>
+    </w:p>
+    <w:p>
+      <w:pPr>
+        <w:pStyle w:val="WW-PlainText"/>
+        <w:numPr>
+          <w:ilvl w:val="2"/>
+          <w:numId w:val="17"/>
+        </w:numPr>
+        <w:rPr>
+          <w:rFonts w:ascii="Times New Roman" w:eastAsia="MS Mincho" w:hAnsi="Times New Roman" w:cs="Times New Roman"/>
+          <w:color w:val="000000"/>
+          <w:sz w:val="24"/>
+        </w:rPr>
+      </w:pPr>
+      <w:r>
+        <w:rPr>
+          <w:rFonts w:ascii="Times New Roman" w:eastAsia="MS Mincho" w:hAnsi="Times New Roman" w:cs="Times New Roman"/>
+          <w:color w:val="000000"/>
+          <w:sz w:val="24"/>
+        </w:rPr>
+        <w:t>Benefits of Proposed System</w:t>
+      </w:r>
+    </w:p>
+    <w:p>
+      <w:pPr>
+        <w:pStyle w:val="WW-PlainText"/>
+        <w:numPr>
+          <w:ilvl w:val="2"/>
+          <w:numId w:val="17"/>
+        </w:numPr>
+        <w:rPr>
+          <w:rFonts w:ascii="Times New Roman" w:eastAsia="MS Mincho" w:hAnsi="Times New Roman" w:cs="Times New Roman"/>
+          <w:color w:val="000000"/>
+          <w:sz w:val="24"/>
+        </w:rPr>
+      </w:pPr>
+      <w:r>
+        <w:rPr>
+          <w:rFonts w:ascii="Times New Roman" w:eastAsia="MS Mincho" w:hAnsi="Times New Roman" w:cs="Times New Roman"/>
+          <w:color w:val="000000"/>
+          <w:sz w:val="24"/>
+        </w:rPr>
+        <w:t>Purpose of Proposed System</w:t>
+      </w:r>
+    </w:p>
+    <w:p>
+      <w:pPr>
+        <w:pStyle w:val="WW-PlainText"/>
+        <w:numPr>
+          <w:ilvl w:val="2"/>
+          <w:numId w:val="17"/>
+        </w:numPr>
+        <w:rPr>
+          <w:rFonts w:ascii="Times New Roman" w:eastAsia="MS Mincho" w:hAnsi="Times New Roman" w:cs="Times New Roman"/>
+          <w:color w:val="000000"/>
+          <w:sz w:val="24"/>
+        </w:rPr>
+      </w:pPr>
+      <w:r>
+        <w:rPr>
+          <w:rFonts w:ascii="Times New Roman" w:eastAsia="MS Mincho" w:hAnsi="Times New Roman" w:cs="Times New Roman"/>
+          <w:color w:val="000000"/>
+          <w:sz w:val="24"/>
+        </w:rPr>
+        <w:t>Modules of Proposed System</w:t>
+      </w:r>
+    </w:p>
+    <w:p>
+      <w:pPr>
+        <w:pStyle w:val="WW-PlainText"/>
+        <w:numPr>
+          <w:ilvl w:val="1"/>
+          <w:numId w:val="18"/>
+        </w:numPr>
+        <w:tabs>
+          <w:tab w:val="clear" w:pos="1080"/>
+          <w:tab w:val="num" w:pos="3240"/>
+        </w:tabs>
+        <w:ind w:left="2865" w:firstLine="0"/>
+        <w:rPr>
+          <w:rFonts w:ascii="Times New Roman" w:eastAsia="MS Mincho" w:hAnsi="Times New Roman" w:cs="Times New Roman"/>
+          <w:color w:val="000000"/>
+          <w:sz w:val="24"/>
+        </w:rPr>
+      </w:pPr>
+      <w:r>
+        <w:rPr>
+          <w:rFonts w:ascii="Times New Roman" w:eastAsia="MS Mincho" w:hAnsi="Times New Roman" w:cs="Times New Roman"/>
+          <w:color w:val="000000"/>
+          <w:sz w:val="24"/>
+        </w:rPr>
+        <w:t>Literature Review</w:t>
+      </w:r>
+    </w:p>
+    <w:p>
+      <w:pPr>
+        <w:numPr>
+          <w:ilvl w:val="1"/>
+          <w:numId w:val="18"/>
+        </w:numPr>
+        <w:tabs>
+          <w:tab w:val="clear" w:pos="1080"/>
+          <w:tab w:val="left" w:pos="253"/>
+          <w:tab w:val="left" w:pos="990"/>
+          <w:tab w:val="num" w:pos="3240"/>
+        </w:tabs>
+        <w:suppressAutoHyphens/>
+        <w:spacing w:before="0" w:after="0" w:line="240" w:lineRule="auto"/>
+        <w:ind w:left="3240"/>
+        <w:rPr>
+          <w:rFonts w:ascii="Times New Roman" w:eastAsia="MS Mincho" w:hAnsi="Times New Roman" w:cs="Times New Roman"/>
+          <w:color w:val="000000"/>
+          <w:sz w:val="24"/>
+        </w:rPr>
+      </w:pPr>
+      <w:r>
+        <w:rPr>
+          <w:rFonts w:eastAsia="MS Mincho"/>
+          <w:color w:val="000000"/>
+        </w:rPr>
+        <w:t xml:space="preserve">Functional </w:t>
+      </w:r>
+      <w:hyperlink r:id="rId9" w:history="1">
+        <w:r>
+          <w:rPr>
+            <w:rStyle w:val="Hyperlink"/>
+            <w:rFonts w:eastAsia="MS Mincho"/>
+          </w:rPr>
+          <w:t>Requirements</w:t>
+        </w:r>
+      </w:hyperlink>
+    </w:p>
+    <w:p>
+      <w:pPr>
+        <w:numPr>
+          <w:ilvl w:val="1"/>
+          <w:numId w:val="18"/>
+        </w:numPr>
+        <w:tabs>
+          <w:tab w:val="clear" w:pos="1080"/>
+          <w:tab w:val="left" w:pos="253"/>
+          <w:tab w:val="left" w:pos="990"/>
+          <w:tab w:val="num" w:pos="3240"/>
+        </w:tabs>
+        <w:suppressAutoHyphens/>
+        <w:spacing w:before="0" w:after="0" w:line="240" w:lineRule="auto"/>
+        <w:ind w:left="3240"/>
+        <w:rPr>
+          <w:rFonts w:eastAsia="MS Mincho"/>
+          <w:color w:val="000000"/>
+        </w:rPr>
+      </w:pPr>
+      <w:r>
+        <w:rPr>
+          <w:rFonts w:eastAsia="MS Mincho"/>
+          <w:color w:val="000000"/>
+        </w:rPr>
+        <w:t xml:space="preserve">Software and Hardware Requirements </w:t>
+      </w:r>
+    </w:p>
+    <w:p>
+      <w:pPr>
+        <w:tabs>
+          <w:tab w:val="left" w:pos="253"/>
+          <w:tab w:val="left" w:pos="990"/>
+        </w:tabs>
+        <w:ind w:left="2160"/>
+        <w:rPr>
+          <w:rFonts w:eastAsia="MS Mincho"/>
+          <w:color w:val="000000"/>
+        </w:rPr>
+      </w:pPr>
+    </w:p>
+    <w:p>
+      <w:pPr>
+        <w:pStyle w:val="WW-PlainText"/>
+        <w:numPr>
+          <w:ilvl w:val="2"/>
+          <w:numId w:val="16"/>
+        </w:numPr>
+        <w:tabs>
+          <w:tab w:val="clear" w:pos="283"/>
+          <w:tab w:val="left" w:pos="270"/>
+        </w:tabs>
+        <w:ind w:left="2200" w:hanging="40"/>
+        <w:rPr>
+          <w:rFonts w:ascii="Times New Roman" w:eastAsia="MS Mincho" w:hAnsi="Times New Roman" w:cs="Times New Roman"/>
+          <w:color w:val="000000"/>
+          <w:sz w:val="24"/>
+        </w:rPr>
+      </w:pPr>
+      <w:r>
+        <w:rPr>
+          <w:rFonts w:ascii="Times New Roman" w:eastAsia="MS Mincho" w:hAnsi="Times New Roman" w:cs="Times New Roman"/>
+          <w:color w:val="000000"/>
+          <w:sz w:val="24"/>
+        </w:rPr>
+        <w:t>System Design</w:t>
+      </w:r>
+    </w:p>
+    <w:p>
+      <w:pPr>
+        <w:pStyle w:val="WW-PlainText"/>
+        <w:tabs>
+          <w:tab w:val="left" w:pos="1080"/>
+        </w:tabs>
+        <w:ind w:left="2850"/>
+        <w:rPr>
+          <w:rFonts w:ascii="Times New Roman" w:eastAsia="MS Mincho" w:hAnsi="Times New Roman" w:cs="Times New Roman"/>
+          <w:color w:val="000000"/>
+          <w:sz w:val="24"/>
+        </w:rPr>
+      </w:pPr>
+      <w:r>
+        <w:rPr>
+          <w:rFonts w:ascii="Times New Roman" w:eastAsia="MS Mincho" w:hAnsi="Times New Roman" w:cs="Times New Roman"/>
+          <w:color w:val="000000"/>
+          <w:sz w:val="24"/>
+        </w:rPr>
+        <w:t xml:space="preserve">3.1 Block Diagram </w:t>
+      </w:r>
+    </w:p>
+    <w:p>
+      <w:pPr>
+        <w:pStyle w:val="WW-PlainText"/>
+        <w:tabs>
+          <w:tab w:val="left" w:pos="1080"/>
+        </w:tabs>
+        <w:ind w:left="2850"/>
+        <w:rPr>
+          <w:rFonts w:ascii="Times New Roman" w:eastAsia="MS Mincho" w:hAnsi="Times New Roman" w:cs="Times New Roman"/>
+          <w:color w:val="000000"/>
+          <w:sz w:val="24"/>
+        </w:rPr>
+      </w:pPr>
+      <w:r>
+        <w:rPr>
+          <w:rFonts w:ascii="Times New Roman" w:eastAsia="MS Mincho" w:hAnsi="Times New Roman" w:cs="Times New Roman"/>
+          <w:color w:val="000000"/>
+          <w:sz w:val="24"/>
+        </w:rPr>
+        <w:t>3.2 Database Design</w:t>
+      </w:r>
+    </w:p>
+    <w:p>
+      <w:pPr>
+        <w:pStyle w:val="WW-PlainText"/>
+        <w:numPr>
+          <w:ilvl w:val="1"/>
+          <w:numId w:val="19"/>
+        </w:numPr>
+        <w:tabs>
+          <w:tab w:val="left" w:pos="1080"/>
+        </w:tabs>
+        <w:ind w:left="3210"/>
+        <w:rPr>
+          <w:rFonts w:ascii="Times New Roman" w:eastAsia="MS Mincho" w:hAnsi="Times New Roman" w:cs="Times New Roman"/>
+          <w:color w:val="000000"/>
+          <w:sz w:val="24"/>
+        </w:rPr>
+      </w:pPr>
+      <w:r>
+        <w:rPr>
+          <w:rFonts w:ascii="Times New Roman" w:eastAsia="MS Mincho" w:hAnsi="Times New Roman" w:cs="Times New Roman"/>
+          <w:color w:val="000000"/>
+          <w:sz w:val="24"/>
+        </w:rPr>
+        <w:t>ER Diagram</w:t>
+      </w:r>
+    </w:p>
+    <w:p>
+      <w:pPr>
+        <w:pStyle w:val="WW-PlainText"/>
+        <w:numPr>
+          <w:ilvl w:val="1"/>
+          <w:numId w:val="19"/>
+        </w:numPr>
+        <w:ind w:left="3210"/>
+        <w:rPr>
+          <w:rFonts w:ascii="Times New Roman" w:eastAsia="MS Mincho" w:hAnsi="Times New Roman" w:cs="Times New Roman"/>
+          <w:color w:val="000000"/>
+          <w:sz w:val="24"/>
+        </w:rPr>
+      </w:pPr>
+      <w:hyperlink r:id="rId10" w:history="1">
+        <w:r>
+          <w:rPr>
+            <w:rStyle w:val="Hyperlink"/>
+            <w:rFonts w:ascii="Times New Roman" w:eastAsia="MS Mincho" w:hAnsi="Times New Roman" w:cs="Times New Roman"/>
+            <w:sz w:val="24"/>
+          </w:rPr>
+          <w:t>Data Flow Diagram</w:t>
+        </w:r>
+      </w:hyperlink>
+    </w:p>
+    <w:p>
+      <w:pPr>
+        <w:pStyle w:val="WW-PlainText"/>
+        <w:numPr>
+          <w:ilvl w:val="1"/>
+          <w:numId w:val="19"/>
+        </w:numPr>
+        <w:tabs>
+          <w:tab w:val="left" w:pos="1080"/>
+        </w:tabs>
+        <w:ind w:left="3210"/>
+        <w:rPr>
+          <w:rFonts w:ascii="Times New Roman" w:eastAsia="MS Mincho" w:hAnsi="Times New Roman" w:cs="Times New Roman"/>
+          <w:color w:val="000000"/>
+          <w:sz w:val="24"/>
+        </w:rPr>
+      </w:pPr>
+      <w:r>
+        <w:rPr>
+          <w:rFonts w:ascii="Times New Roman" w:eastAsia="MS Mincho" w:hAnsi="Times New Roman" w:cs="Times New Roman"/>
+          <w:color w:val="000000"/>
+          <w:sz w:val="24"/>
+        </w:rPr>
+        <w:t>User Interface Design</w:t>
+      </w:r>
+    </w:p>
+    <w:p>
+      <w:pPr>
+        <w:pStyle w:val="WW-PlainText"/>
+        <w:tabs>
+          <w:tab w:val="left" w:pos="1080"/>
+        </w:tabs>
+        <w:ind w:left="3210"/>
+        <w:rPr>
+          <w:rFonts w:ascii="Times New Roman" w:eastAsia="MS Mincho" w:hAnsi="Times New Roman" w:cs="Times New Roman"/>
+          <w:color w:val="000000"/>
+          <w:sz w:val="24"/>
+        </w:rPr>
+      </w:pPr>
+    </w:p>
+    <w:p>
+      <w:pPr>
+        <w:pStyle w:val="WW-PlainText"/>
+        <w:numPr>
+          <w:ilvl w:val="2"/>
+          <w:numId w:val="16"/>
+        </w:numPr>
+        <w:tabs>
+          <w:tab w:val="clear" w:pos="283"/>
+          <w:tab w:val="left" w:pos="270"/>
+        </w:tabs>
+        <w:ind w:left="2200" w:hanging="40"/>
+        <w:rPr>
+          <w:rFonts w:ascii="Times New Roman" w:eastAsia="MS Mincho" w:hAnsi="Times New Roman" w:cs="Times New Roman"/>
+          <w:color w:val="000000"/>
+          <w:sz w:val="24"/>
+        </w:rPr>
+      </w:pPr>
+      <w:r>
+        <w:rPr>
+          <w:rFonts w:ascii="Times New Roman" w:eastAsia="MS Mincho" w:hAnsi="Times New Roman" w:cs="Times New Roman"/>
+          <w:color w:val="000000"/>
+          <w:sz w:val="24"/>
+        </w:rPr>
+        <w:t>Conclusion</w:t>
+      </w:r>
+    </w:p>
+    <w:p>
+      <w:pPr>
+        <w:pStyle w:val="WW-PlainText"/>
+        <w:tabs>
+          <w:tab w:val="left" w:pos="253"/>
+        </w:tabs>
+        <w:ind w:left="2160"/>
+        <w:rPr>
+          <w:rFonts w:ascii="Times New Roman" w:hAnsi="Times New Roman" w:cs="Times New Roman"/>
+          <w:b/>
+          <w:bCs/>
+          <w:color w:val="000000"/>
+          <w:sz w:val="22"/>
+          <w:szCs w:val="22"/>
+        </w:rPr>
+      </w:pPr>
+    </w:p>
+    <w:p>
+      <w:pPr>
+        <w:numPr>
+          <w:ilvl w:val="2"/>
+          <w:numId w:val="16"/>
+        </w:numPr>
+        <w:tabs>
+          <w:tab w:val="clear" w:pos="283"/>
+          <w:tab w:val="num" w:pos="2443"/>
+        </w:tabs>
+        <w:suppressAutoHyphens/>
+        <w:spacing w:before="0" w:after="0" w:line="240" w:lineRule="auto"/>
+        <w:ind w:left="2443"/>
+        <w:rPr>
+          <w:rFonts w:ascii="Times New Roman" w:hAnsi="Times New Roman" w:cs="Times New Roman"/>
+          <w:color w:val="000000"/>
+        </w:rPr>
+      </w:pPr>
+      <w:r>
+        <w:rPr>
+          <w:color w:val="000000"/>
+        </w:rPr>
+        <w:t>References</w:t>
+      </w:r>
+    </w:p>
+    <w:p>
+      <w:pPr>
+        <w:rPr>
+          <w:color w:val="000000"/>
+          <w:sz w:val="24"/>
+          <w:szCs w:val="24"/>
+        </w:rPr>
+      </w:pPr>
+    </w:p>
+    <w:p>
+      <w:pPr>
+        <w:rPr>
+          <w:rFonts w:ascii="Times New Roman" w:hAnsi="Times New Roman" w:cs="Times New Roman"/>
+          <w:b/>
+          <w:bCs/>
+          <w:sz w:val="34"/>
+          <w:szCs w:val="34"/>
+        </w:rPr>
+      </w:pPr>
+    </w:p>
+    <w:p>
+      <w:pPr>
+        <w:jc w:val="center"/>
+        <w:rPr>
+          <w:rFonts w:ascii="Times New Roman" w:hAnsi="Times New Roman" w:cs="Times New Roman"/>
+          <w:b/>
+          <w:bCs/>
+          <w:sz w:val="34"/>
+          <w:szCs w:val="34"/>
+        </w:rPr>
+      </w:pPr>
+      <w:r>
+        <w:rPr>
+          <w:rFonts w:ascii="Times New Roman" w:hAnsi="Times New Roman" w:cs="Times New Roman"/>
+          <w:b/>
+          <w:bCs/>
+          <w:sz w:val="34"/>
+          <w:szCs w:val="34"/>
+        </w:rPr>
+        <w:lastRenderedPageBreak/>
+        <w:t xml:space="preserve">INTRODUCTION </w:t>
+      </w:r>
+    </w:p>
+    <w:p>
+      <w:pPr>
+        <w:jc w:val="center"/>
+        <w:rPr>
+          <w:rFonts w:ascii="Times New Roman" w:hAnsi="Times New Roman" w:cs="Times New Roman"/>
+          <w:b/>
+          <w:bCs/>
+          <w:sz w:val="34"/>
+          <w:szCs w:val="34"/>
+        </w:rPr>
+      </w:pPr>
+    </w:p>
+    <w:p>
+      <w:pPr>
+        <w:jc w:val="center"/>
+        <w:rPr>
+          <w:rFonts w:ascii="Times New Roman" w:hAnsi="Times New Roman" w:cs="Times New Roman"/>
+          <w:b/>
+          <w:bCs/>
+          <w:sz w:val="34"/>
+          <w:szCs w:val="34"/>
+        </w:rPr>
+      </w:pPr>
+    </w:p>
+    <w:p>
+      <w:pPr>
+        <w:jc w:val="center"/>
+        <w:rPr>
+          <w:rFonts w:ascii="Times New Roman" w:hAnsi="Times New Roman" w:cs="Times New Roman"/>
+          <w:b/>
+          <w:bCs/>
+          <w:sz w:val="34"/>
+          <w:szCs w:val="34"/>
+        </w:rPr>
+      </w:pPr>
+    </w:p>
+    <w:p>
+      <w:pPr>
+        <w:jc w:val="center"/>
+        <w:rPr>
+          <w:rFonts w:ascii="Times New Roman" w:hAnsi="Times New Roman" w:cs="Times New Roman"/>
+          <w:b/>
+          <w:bCs/>
+          <w:sz w:val="34"/>
+          <w:szCs w:val="34"/>
+        </w:rPr>
+      </w:pPr>
+    </w:p>
+    <w:p>
+      <w:pPr>
+        <w:jc w:val="center"/>
+        <w:rPr>
+          <w:rFonts w:ascii="Times New Roman" w:hAnsi="Times New Roman" w:cs="Times New Roman"/>
+          <w:b/>
+          <w:bCs/>
+          <w:sz w:val="34"/>
+          <w:szCs w:val="34"/>
+        </w:rPr>
+      </w:pPr>
+    </w:p>
+    <w:p>
+      <w:pPr>
+        <w:jc w:val="center"/>
+        <w:rPr>
+          <w:rFonts w:ascii="Times New Roman" w:hAnsi="Times New Roman" w:cs="Times New Roman"/>
+          <w:b/>
+          <w:bCs/>
+          <w:sz w:val="34"/>
+          <w:szCs w:val="34"/>
+        </w:rPr>
+      </w:pPr>
+    </w:p>
+    <w:p>
+      <w:pPr>
+        <w:jc w:val="center"/>
+        <w:rPr>
+          <w:rFonts w:ascii="Times New Roman" w:hAnsi="Times New Roman" w:cs="Times New Roman"/>
+          <w:b/>
+          <w:bCs/>
+          <w:sz w:val="34"/>
+          <w:szCs w:val="34"/>
+        </w:rPr>
+      </w:pPr>
+    </w:p>
+    <w:p>
+      <w:pPr>
+        <w:jc w:val="center"/>
+        <w:rPr>
+          <w:rFonts w:ascii="Times New Roman" w:hAnsi="Times New Roman" w:cs="Times New Roman"/>
+          <w:b/>
+          <w:bCs/>
+          <w:sz w:val="34"/>
+          <w:szCs w:val="34"/>
+        </w:rPr>
+      </w:pPr>
+    </w:p>
+    <w:p>
+      <w:pPr>
+        <w:jc w:val="center"/>
+        <w:rPr>
+          <w:rFonts w:ascii="Times New Roman" w:hAnsi="Times New Roman" w:cs="Times New Roman"/>
+          <w:b/>
+          <w:bCs/>
+          <w:sz w:val="34"/>
+          <w:szCs w:val="34"/>
+        </w:rPr>
+      </w:pPr>
+    </w:p>
+    <w:p>
+      <w:pPr>
+        <w:jc w:val="center"/>
+        <w:rPr>
+          <w:rFonts w:ascii="Times New Roman" w:hAnsi="Times New Roman" w:cs="Times New Roman"/>
+          <w:b/>
+          <w:bCs/>
+          <w:sz w:val="34"/>
+          <w:szCs w:val="34"/>
+        </w:rPr>
+      </w:pPr>
+    </w:p>
+    <w:p>
+      <w:pPr>
+        <w:jc w:val="center"/>
+        <w:rPr>
+          <w:rFonts w:ascii="Times New Roman" w:hAnsi="Times New Roman" w:cs="Times New Roman"/>
+          <w:b/>
+          <w:bCs/>
+          <w:sz w:val="34"/>
+          <w:szCs w:val="34"/>
+        </w:rPr>
+      </w:pPr>
+    </w:p>
+    <w:p>
+      <w:pPr>
+        <w:jc w:val="center"/>
+        <w:rPr>
+          <w:rFonts w:ascii="Times New Roman" w:hAnsi="Times New Roman" w:cs="Times New Roman"/>
+          <w:b/>
+          <w:bCs/>
+          <w:sz w:val="34"/>
+          <w:szCs w:val="34"/>
+        </w:rPr>
+      </w:pPr>
+    </w:p>
+    <w:p>
+      <w:pPr>
+        <w:jc w:val="center"/>
+        <w:rPr>
+          <w:rFonts w:ascii="Times New Roman" w:hAnsi="Times New Roman" w:cs="Times New Roman"/>
+          <w:b/>
+          <w:bCs/>
+          <w:sz w:val="34"/>
+          <w:szCs w:val="34"/>
+        </w:rPr>
+      </w:pPr>
+    </w:p>
+    <w:p>
+      <w:pPr>
+        <w:jc w:val="center"/>
+        <w:rPr>
+          <w:rFonts w:ascii="Times New Roman" w:hAnsi="Times New Roman" w:cs="Times New Roman"/>
+          <w:b/>
+          <w:bCs/>
+          <w:sz w:val="34"/>
+          <w:szCs w:val="34"/>
+        </w:rPr>
+      </w:pPr>
+    </w:p>
+    <w:p>
+      <w:pPr>
+        <w:jc w:val="center"/>
+        <w:rPr>
+          <w:rFonts w:ascii="Times New Roman" w:hAnsi="Times New Roman" w:cs="Times New Roman"/>
+          <w:b/>
+          <w:bCs/>
+          <w:sz w:val="34"/>
+          <w:szCs w:val="34"/>
+        </w:rPr>
+      </w:pPr>
+    </w:p>
+    <w:p>
+      <w:pPr>
+        <w:jc w:val="center"/>
+        <w:rPr>
+          <w:rFonts w:ascii="Times New Roman" w:hAnsi="Times New Roman" w:cs="Times New Roman"/>
+          <w:b/>
+          <w:bCs/>
+          <w:sz w:val="34"/>
+          <w:szCs w:val="34"/>
+        </w:rPr>
+      </w:pPr>
+    </w:p>
+    <w:p>
+      <w:pPr>
+        <w:jc w:val="center"/>
+        <w:rPr>
+          <w:rFonts w:ascii="Times New Roman" w:hAnsi="Times New Roman" w:cs="Times New Roman"/>
+          <w:b/>
+          <w:bCs/>
+          <w:sz w:val="34"/>
+          <w:szCs w:val="34"/>
+        </w:rPr>
+      </w:pPr>
+    </w:p>
+    <w:p>
+      <w:pPr>
+        <w:jc w:val="center"/>
+        <w:rPr>
+          <w:rFonts w:ascii="Times New Roman" w:hAnsi="Times New Roman" w:cs="Times New Roman"/>
+          <w:b/>
+          <w:bCs/>
+          <w:sz w:val="34"/>
+          <w:szCs w:val="34"/>
+        </w:rPr>
+      </w:pPr>
+    </w:p>
+    <w:p>
+      <w:pPr>
+        <w:jc w:val="center"/>
+        <w:rPr>
+          <w:rFonts w:ascii="Times New Roman" w:hAnsi="Times New Roman" w:cs="Times New Roman"/>
+          <w:b/>
+          <w:bCs/>
+          <w:sz w:val="34"/>
+          <w:szCs w:val="34"/>
+        </w:rPr>
+      </w:pPr>
+    </w:p>
+    <w:p>
+      <w:pPr>
+        <w:jc w:val="center"/>
+        <w:rPr>
+          <w:rFonts w:ascii="Times New Roman" w:hAnsi="Times New Roman" w:cs="Times New Roman"/>
+          <w:b/>
+          <w:bCs/>
+          <w:sz w:val="34"/>
+          <w:szCs w:val="34"/>
+        </w:rPr>
+      </w:pPr>
     </w:p>
     <w:p>
       <w:pPr>
@@ -512,52 +1783,7 @@
           <w:sz w:val="32"/>
           <w:szCs w:val="32"/>
         </w:rPr>
-        <w:t>Our idea</w:t>
-      </w:r>
-      <w:r>
-        <w:rPr>
-          <w:rFonts w:ascii="Times New Roman" w:hAnsi="Times New Roman" w:cs="Times New Roman"/>
-          <w:bCs/>
-          <w:sz w:val="32"/>
-          <w:szCs w:val="32"/>
-        </w:rPr>
-        <w:t xml:space="preserve"> was founded on a simple question: How do we ensure future generations will not only be able to live on a healthy planet, but</w:t>
-      </w:r>
-      <w:r>
-        <w:rPr>
-          <w:rFonts w:ascii="Times New Roman" w:hAnsi="Times New Roman" w:cs="Times New Roman"/>
-          <w:bCs/>
-          <w:sz w:val="32"/>
-          <w:szCs w:val="32"/>
-        </w:rPr>
-        <w:t xml:space="preserve"> </w:t>
-      </w:r>
-      <w:r>
-        <w:rPr>
-          <w:rFonts w:ascii="Times New Roman" w:hAnsi="Times New Roman" w:cs="Times New Roman"/>
-          <w:bCs/>
-          <w:sz w:val="32"/>
-          <w:szCs w:val="32"/>
-        </w:rPr>
-        <w:t>thrive</w:t>
-      </w:r>
-      <w:r>
-        <w:rPr>
-          <w:rFonts w:ascii="Times New Roman" w:hAnsi="Times New Roman" w:cs="Times New Roman"/>
-          <w:bCs/>
-          <w:sz w:val="32"/>
-          <w:szCs w:val="32"/>
-        </w:rPr>
-        <w:t>?</w:t>
-      </w:r>
-      <w:r>
-        <w:rPr>
-          <w:rFonts w:ascii="Times New Roman" w:hAnsi="Times New Roman" w:cs="Times New Roman"/>
-          <w:bCs/>
-          <w:sz w:val="32"/>
-          <w:szCs w:val="32"/>
-        </w:rPr>
-        <w:t xml:space="preserve"> </w:t>
+        <w:t xml:space="preserve">Our idea was founded on a simple question: How do we ensure future generations will not only be able to live on a healthy planet, but thrive? </w:t>
       </w:r>
     </w:p>
     <w:p>
@@ -761,16 +1987,37 @@
           <w:sz w:val="32"/>
           <w:szCs w:val="32"/>
         </w:rPr>
-        <w:t xml:space="preserve"> - </w:t>
-      </w:r>
-      <w:r>
-        <w:rPr>
-          <w:rFonts w:ascii="Times New Roman" w:hAnsi="Times New Roman" w:cs="Times New Roman"/>
-          <w:bCs/>
-          <w:sz w:val="32"/>
-          <w:szCs w:val="32"/>
-        </w:rPr>
-        <w:t xml:space="preserve"> When you’re at the scoot</w:t>
+        <w:t xml:space="preserve"> </w:t>
+      </w:r>
+      <w:proofErr w:type="gramStart"/>
+      <w:r>
+        <w:rPr>
+          <w:rFonts w:ascii="Times New Roman" w:hAnsi="Times New Roman" w:cs="Times New Roman"/>
+          <w:b/>
+          <w:bCs/>
+          <w:sz w:val="32"/>
+          <w:szCs w:val="32"/>
+        </w:rPr>
+        <w:t xml:space="preserve">- </w:t>
+      </w:r>
+      <w:r>
+        <w:rPr>
+          <w:rFonts w:ascii="Times New Roman" w:hAnsi="Times New Roman" w:cs="Times New Roman"/>
+          <w:bCs/>
+          <w:sz w:val="32"/>
+          <w:szCs w:val="32"/>
+        </w:rPr>
+        <w:t xml:space="preserve"> When</w:t>
+      </w:r>
+      <w:proofErr w:type="gramEnd"/>
+      <w:r>
+        <w:rPr>
+          <w:rFonts w:ascii="Times New Roman" w:hAnsi="Times New Roman" w:cs="Times New Roman"/>
+          <w:bCs/>
+          <w:sz w:val="32"/>
+          <w:szCs w:val="32"/>
+        </w:rPr>
+        <w:t xml:space="preserve"> you’re at the scoot</w:t>
       </w:r>
       <w:r>
         <w:rPr>
@@ -879,7 +2126,7 @@
           <w:noProof/>
         </w:rPr>
         <w:drawing>
-          <wp:inline distT="0" distB="0" distL="0" distR="0" wp14:anchorId="49E59182" wp14:editId="070BF57B">
+          <wp:inline distT="0" distB="0" distL="0" distR="0" wp14:anchorId="7C9BDAB4" wp14:editId="02222082">
             <wp:extent cx="4152900" cy="2702500"/>
             <wp:effectExtent l="0" t="0" r="0" b="3175"/>
             <wp:docPr id="7" name="Picture 6">
@@ -908,7 +2155,7 @@
                     </pic:cNvPicPr>
                   </pic:nvPicPr>
                   <pic:blipFill>
-                    <a:blip r:embed="rId9"/>
+                    <a:blip r:embed="rId11"/>
                     <a:stretch>
                       <a:fillRect/>
                     </a:stretch>
@@ -960,87 +2207,17 @@
           <w:szCs w:val="34"/>
         </w:rPr>
         <w:lastRenderedPageBreak/>
-        <w:t xml:space="preserve">                                                  KEYWORDS:</w:t>
-      </w:r>
-    </w:p>
-    <w:p>
-      <w:pPr>
-        <w:pStyle w:val="ListParagraph"/>
-        <w:numPr>
-          <w:ilvl w:val="0"/>
-          <w:numId w:val="5"/>
-        </w:numPr>
+        <w:t xml:space="preserve">                                                 </w:t>
+      </w:r>
+    </w:p>
+    <w:p>
+      <w:pPr>
         <w:jc w:val="both"/>
         <w:rPr>
           <w:rFonts w:ascii="Times New Roman" w:hAnsi="Times New Roman" w:cs="Times New Roman"/>
           <w:bCs/>
           <w:sz w:val="32"/>
           <w:szCs w:val="32"/>
-        </w:rPr>
-      </w:pPr>
-      <w:proofErr w:type="gramStart"/>
-      <w:r>
-        <w:rPr>
-          <w:rFonts w:ascii="Times New Roman" w:hAnsi="Times New Roman" w:cs="Times New Roman"/>
-          <w:bCs/>
-          <w:sz w:val="32"/>
-          <w:szCs w:val="32"/>
-        </w:rPr>
-        <w:t>HTML,CSS</w:t>
-      </w:r>
-      <w:proofErr w:type="gramEnd"/>
-      <w:r>
-        <w:rPr>
-          <w:rFonts w:ascii="Times New Roman" w:hAnsi="Times New Roman" w:cs="Times New Roman"/>
-          <w:bCs/>
-          <w:sz w:val="32"/>
-          <w:szCs w:val="32"/>
-        </w:rPr>
-        <w:t>,JAVASCRIPT,BOOTSTRAP,NODEJS,JQUERY,SQL – Languages &amp; technologies used.</w:t>
-      </w:r>
-    </w:p>
-    <w:p>
-      <w:pPr>
-        <w:pStyle w:val="ListParagraph"/>
-        <w:numPr>
-          <w:ilvl w:val="0"/>
-          <w:numId w:val="5"/>
-        </w:numPr>
-        <w:jc w:val="both"/>
-        <w:rPr>
-          <w:rFonts w:ascii="Times New Roman" w:hAnsi="Times New Roman" w:cs="Times New Roman"/>
-          <w:bCs/>
-          <w:sz w:val="32"/>
-          <w:szCs w:val="32"/>
-        </w:rPr>
-      </w:pPr>
-      <w:r>
-        <w:rPr>
-          <w:rFonts w:ascii="Times New Roman" w:hAnsi="Times New Roman" w:cs="Times New Roman"/>
-          <w:bCs/>
-          <w:sz w:val="32"/>
-          <w:szCs w:val="32"/>
-        </w:rPr>
-        <w:t>Dreamweaver</w:t>
-      </w:r>
-      <w:r>
-        <w:rPr>
-          <w:rFonts w:ascii="Times New Roman" w:hAnsi="Times New Roman" w:cs="Times New Roman"/>
-          <w:bCs/>
-          <w:sz w:val="32"/>
-          <w:szCs w:val="32"/>
-        </w:rPr>
-        <w:t>.</w:t>
-      </w:r>
-    </w:p>
-    <w:p>
-      <w:pPr>
-        <w:rPr>
-          <w:rFonts w:ascii="Times New Roman" w:hAnsi="Times New Roman" w:cs="Times New Roman"/>
-          <w:b/>
-          <w:bCs/>
-          <w:sz w:val="34"/>
-          <w:szCs w:val="34"/>
         </w:rPr>
       </w:pPr>
     </w:p>
@@ -1412,15 +2589,62 @@
           <w:szCs w:val="34"/>
         </w:rPr>
       </w:pPr>
-      <w:r>
-        <w:rPr>
-          <w:rFonts w:ascii="Times New Roman" w:hAnsi="Times New Roman" w:cs="Times New Roman"/>
-          <w:b/>
-          <w:bCs/>
-          <w:sz w:val="34"/>
-          <w:szCs w:val="34"/>
-        </w:rPr>
-        <w:lastRenderedPageBreak/>
+    </w:p>
+    <w:p>
+      <w:pPr>
+        <w:jc w:val="center"/>
+        <w:rPr>
+          <w:rFonts w:ascii="Times New Roman" w:hAnsi="Times New Roman" w:cs="Times New Roman"/>
+          <w:b/>
+          <w:bCs/>
+          <w:sz w:val="34"/>
+          <w:szCs w:val="34"/>
+        </w:rPr>
+      </w:pPr>
+    </w:p>
+    <w:p>
+      <w:pPr>
+        <w:jc w:val="center"/>
+        <w:rPr>
+          <w:rFonts w:ascii="Times New Roman" w:hAnsi="Times New Roman" w:cs="Times New Roman"/>
+          <w:b/>
+          <w:bCs/>
+          <w:sz w:val="34"/>
+          <w:szCs w:val="34"/>
+        </w:rPr>
+      </w:pPr>
+    </w:p>
+    <w:p>
+      <w:pPr>
+        <w:jc w:val="center"/>
+        <w:rPr>
+          <w:rFonts w:ascii="Times New Roman" w:hAnsi="Times New Roman" w:cs="Times New Roman"/>
+          <w:b/>
+          <w:bCs/>
+          <w:sz w:val="34"/>
+          <w:szCs w:val="34"/>
+        </w:rPr>
+      </w:pPr>
+    </w:p>
+    <w:p>
+      <w:pPr>
+        <w:jc w:val="center"/>
+        <w:rPr>
+          <w:rFonts w:ascii="Times New Roman" w:hAnsi="Times New Roman" w:cs="Times New Roman"/>
+          <w:b/>
+          <w:bCs/>
+          <w:sz w:val="34"/>
+          <w:szCs w:val="34"/>
+        </w:rPr>
+      </w:pPr>
+      <w:r>
+        <w:rPr>
+          <w:rFonts w:ascii="Times New Roman" w:hAnsi="Times New Roman" w:cs="Times New Roman"/>
+          <w:b/>
+          <w:bCs/>
+          <w:sz w:val="34"/>
+          <w:szCs w:val="34"/>
+        </w:rPr>
         <w:t>PROPOSED SYSTEM:</w:t>
       </w:r>
     </w:p>
@@ -1536,6 +2760,7 @@
         <w:t xml:space="preserve"> which only has bicycles in </w:t>
       </w:r>
       <w:proofErr w:type="spellStart"/>
+      <w:proofErr w:type="gramStart"/>
       <w:r>
         <w:rPr>
           <w:rFonts w:ascii="Times New Roman" w:hAnsi="Times New Roman" w:cs="Times New Roman"/>
@@ -1546,6 +2771,7 @@
         <w:t>it’s</w:t>
       </w:r>
       <w:proofErr w:type="spellEnd"/>
+      <w:proofErr w:type="gramEnd"/>
       <w:r>
         <w:rPr>
           <w:rFonts w:ascii="Times New Roman" w:hAnsi="Times New Roman" w:cs="Times New Roman"/>
@@ -2012,16 +3238,24 @@
           <w:szCs w:val="34"/>
         </w:rPr>
       </w:pPr>
-      <w:bookmarkStart w:id="0" w:name="_GoBack"/>
-      <w:bookmarkEnd w:id="0"/>
-      <w:r>
-        <w:rPr>
-          <w:rFonts w:ascii="Times New Roman" w:hAnsi="Times New Roman" w:cs="Times New Roman"/>
-          <w:b/>
-          <w:sz w:val="34"/>
-          <w:szCs w:val="34"/>
-        </w:rPr>
-        <w:lastRenderedPageBreak/>
+    </w:p>
+    <w:p>
+      <w:pPr>
+        <w:jc w:val="center"/>
+        <w:rPr>
+          <w:rFonts w:ascii="Times New Roman" w:hAnsi="Times New Roman" w:cs="Times New Roman"/>
+          <w:b/>
+          <w:sz w:val="34"/>
+          <w:szCs w:val="34"/>
+        </w:rPr>
+      </w:pPr>
+      <w:r>
+        <w:rPr>
+          <w:rFonts w:ascii="Times New Roman" w:hAnsi="Times New Roman" w:cs="Times New Roman"/>
+          <w:b/>
+          <w:sz w:val="34"/>
+          <w:szCs w:val="34"/>
+        </w:rPr>
         <w:t>MODULES:</w:t>
       </w:r>
     </w:p>
@@ -2064,15 +3298,7 @@
           <w:sz w:val="32"/>
           <w:szCs w:val="32"/>
         </w:rPr>
-        <w:t xml:space="preserve">Find a scooter nearby. Use our website to find scooters nearby using GPS. Scan any scooter to unlock and start your ride. Park wherever a scooter is allowed. Close the back lock to finalize your trip. </w:t>
-      </w:r>
-      <w:r>
-        <w:rPr>
-          <w:rFonts w:ascii="Times New Roman" w:hAnsi="Times New Roman" w:cs="Times New Roman"/>
-          <w:sz w:val="32"/>
-          <w:szCs w:val="32"/>
-        </w:rPr>
-        <w:t>And end the trip on the web application.</w:t>
+        <w:t>Find a scooter nearby. Use our website to find scooters nearby using GPS. Scan any scooter to unlock and start your ride. Park wherever a scooter is allowed. Close the back lock to finalize your trip. And end the trip on the web application.</w:t>
       </w:r>
     </w:p>
     <w:p>
@@ -2272,23 +3498,7 @@
           <w:sz w:val="32"/>
           <w:szCs w:val="32"/>
         </w:rPr>
-        <w:t xml:space="preserve"> share behavior a little refresher </w:t>
-      </w:r>
-      <w:r>
-        <w:rPr>
-          <w:rFonts w:ascii="Times New Roman" w:hAnsi="Times New Roman" w:cs="Times New Roman"/>
-          <w:sz w:val="32"/>
-          <w:szCs w:val="32"/>
-        </w:rPr>
-        <w:t>never hurts. Check out videos</w:t>
-      </w:r>
-      <w:r>
-        <w:rPr>
-          <w:rFonts w:ascii="Times New Roman" w:hAnsi="Times New Roman" w:cs="Times New Roman"/>
-          <w:sz w:val="32"/>
-          <w:szCs w:val="32"/>
-        </w:rPr>
-        <w:t xml:space="preserve"> on proper parking and hand signals to help keep your ride smooth and your community clean.</w:t>
+        <w:t xml:space="preserve"> share behavior a little refresher never hurts. Check out videos on proper parking and hand signals to help keep your ride smooth and your community clean.</w:t>
       </w:r>
     </w:p>
     <w:p>
@@ -2340,15 +3550,7 @@
           <w:sz w:val="32"/>
           <w:szCs w:val="32"/>
         </w:rPr>
-        <w:t>With our comprehensive GPS data, cities have a powerful resource to help plan for and maintain safer roads and bikeways.</w:t>
-      </w:r>
-      <w:r>
-        <w:rPr>
-          <w:rFonts w:ascii="Times New Roman" w:hAnsi="Times New Roman" w:cs="Times New Roman"/>
-          <w:sz w:val="32"/>
-          <w:szCs w:val="32"/>
-        </w:rPr>
-        <w:t xml:space="preserve"> </w:t>
+        <w:t xml:space="preserve">With our comprehensive GPS data, cities have a powerful resource to help plan for and maintain safer roads and bikeways. </w:t>
       </w:r>
       <w:proofErr w:type="gramStart"/>
       <w:r>
@@ -2454,23 +3656,7 @@
           <w:sz w:val="32"/>
           <w:szCs w:val="32"/>
         </w:rPr>
-        <w:t>The rider</w:t>
-      </w:r>
-      <w:r>
-        <w:rPr>
-          <w:rFonts w:ascii="Times New Roman" w:hAnsi="Times New Roman" w:cs="Times New Roman"/>
-          <w:sz w:val="32"/>
-          <w:szCs w:val="32"/>
-        </w:rPr>
-        <w:t xml:space="preserve"> must be 18+ to ride. Driver’s license required to ride. </w:t>
-      </w:r>
-      <w:r>
-        <w:rPr>
-          <w:rFonts w:ascii="Times New Roman" w:hAnsi="Times New Roman" w:cs="Times New Roman"/>
-          <w:sz w:val="32"/>
-          <w:szCs w:val="32"/>
-        </w:rPr>
-        <w:t>Traffic laws to be followed. The rider shouldn’t attempt stunt riding. The rider must be mindful of road obstructions such as potholes.</w:t>
+        <w:t>The rider must be 18+ to ride. Driver’s license required to ride. Traffic laws to be followed. The rider shouldn’t attempt stunt riding. The rider must be mindful of road obstructions such as potholes.</w:t>
       </w:r>
     </w:p>
     <w:p>
@@ -2508,6 +3694,7 @@
           <w:sz w:val="36"/>
           <w:szCs w:val="36"/>
         </w:rPr>
+        <w:lastRenderedPageBreak/>
         <w:t xml:space="preserve"> </w:t>
       </w:r>
     </w:p>
@@ -2518,6 +3705,17 @@
           <w:rFonts w:ascii="Times New Roman" w:hAnsi="Times New Roman" w:cs="Times New Roman"/>
           <w:sz w:val="36"/>
           <w:szCs w:val="36"/>
+        </w:rPr>
+      </w:pPr>
+    </w:p>
+    <w:p>
+      <w:pPr>
+        <w:pStyle w:val="ListParagraph"/>
+        <w:rPr>
+          <w:rFonts w:ascii="Times New Roman" w:hAnsi="Times New Roman" w:cs="Times New Roman"/>
+          <w:b/>
+          <w:sz w:val="34"/>
+          <w:szCs w:val="34"/>
         </w:rPr>
       </w:pPr>
     </w:p>
@@ -2542,16 +3740,7 @@
           <w:sz w:val="34"/>
           <w:szCs w:val="34"/>
         </w:rPr>
-        <w:t>Juicer</w:t>
-      </w:r>
-      <w:r>
-        <w:rPr>
-          <w:rFonts w:ascii="Times New Roman" w:hAnsi="Times New Roman" w:cs="Times New Roman"/>
-          <w:b/>
-          <w:sz w:val="34"/>
-          <w:szCs w:val="34"/>
-        </w:rPr>
-        <w:t>:</w:t>
+        <w:t>Juicer:</w:t>
       </w:r>
     </w:p>
     <w:p>
@@ -2574,6 +3763,413 @@
     </w:p>
     <w:p>
       <w:pPr>
+        <w:rPr>
+          <w:rFonts w:ascii="Times New Roman" w:hAnsi="Times New Roman" w:cs="Times New Roman"/>
+          <w:b/>
+          <w:bCs/>
+          <w:sz w:val="34"/>
+          <w:szCs w:val="34"/>
+        </w:rPr>
+      </w:pPr>
+    </w:p>
+    <w:p>
+      <w:pPr>
+        <w:tabs>
+          <w:tab w:val="left" w:pos="4200"/>
+        </w:tabs>
+        <w:ind w:firstLine="720"/>
+        <w:rPr>
+          <w:rFonts w:ascii="Times New Roman" w:hAnsi="Times New Roman" w:cs="Times New Roman"/>
+          <w:b/>
+          <w:bCs/>
+          <w:sz w:val="34"/>
+          <w:szCs w:val="34"/>
+        </w:rPr>
+      </w:pPr>
+      <w:r>
+        <w:rPr>
+          <w:rFonts w:ascii="Times New Roman" w:hAnsi="Times New Roman" w:cs="Times New Roman"/>
+          <w:b/>
+          <w:bCs/>
+          <w:sz w:val="34"/>
+          <w:szCs w:val="34"/>
+        </w:rPr>
+        <w:tab/>
+      </w:r>
+    </w:p>
+    <w:p>
+      <w:pPr>
+        <w:tabs>
+          <w:tab w:val="left" w:pos="4200"/>
+        </w:tabs>
+        <w:ind w:firstLine="720"/>
+        <w:rPr>
+          <w:rFonts w:ascii="Times New Roman" w:hAnsi="Times New Roman" w:cs="Times New Roman"/>
+          <w:b/>
+          <w:bCs/>
+          <w:sz w:val="34"/>
+          <w:szCs w:val="34"/>
+        </w:rPr>
+      </w:pPr>
+      <w:r>
+        <w:rPr>
+          <w:rFonts w:ascii="Times New Roman" w:eastAsia="Calibri" w:hAnsi="Times New Roman" w:cs="Times New Roman"/>
+          <w:noProof/>
+          <w:sz w:val="36"/>
+          <w:szCs w:val="36"/>
+        </w:rPr>
+        <w:drawing>
+          <wp:inline distT="0" distB="0" distL="0" distR="0" wp14:anchorId="63AB8647" wp14:editId="464B3047">
+            <wp:extent cx="6295827" cy="5954329"/>
+            <wp:effectExtent l="0" t="0" r="0" b="8890"/>
+            <wp:docPr id="1" name="Picture 1" descr="C:\Users\suman\Desktop\scootdesign.jpeg"/>
+            <wp:cNvGraphicFramePr>
+              <a:graphicFrameLocks xmlns:a="http://schemas.openxmlformats.org/drawingml/2006/main" noChangeAspect="1"/>
+            </wp:cNvGraphicFramePr>
+            <a:graphic xmlns:a="http://schemas.openxmlformats.org/drawingml/2006/main">
+              <a:graphicData uri="http://schemas.openxmlformats.org/drawingml/2006/picture">
+                <pic:pic xmlns:pic="http://schemas.openxmlformats.org/drawingml/2006/picture">
+                  <pic:nvPicPr>
+                    <pic:cNvPr id="0" name="Picture 1" descr="C:\Users\suman\Desktop\scootdesign.jpeg"/>
+                    <pic:cNvPicPr>
+                      <a:picLocks noChangeAspect="1" noChangeArrowheads="1"/>
+                    </pic:cNvPicPr>
+                  </pic:nvPicPr>
+                  <pic:blipFill>
+                    <a:blip r:embed="rId12">
+                      <a:extLst>
+                        <a:ext uri="{28A0092B-C50C-407E-A947-70E740481C1C}">
+                          <a14:useLocalDpi xmlns:a14="http://schemas.microsoft.com/office/drawing/2010/main" val="0"/>
+                        </a:ext>
+                      </a:extLst>
+                    </a:blip>
+                    <a:srcRect/>
+                    <a:stretch>
+                      <a:fillRect/>
+                    </a:stretch>
+                  </pic:blipFill>
+                  <pic:spPr bwMode="auto">
+                    <a:xfrm>
+                      <a:off x="0" y="0"/>
+                      <a:ext cx="6306965" cy="5964863"/>
+                    </a:xfrm>
+                    <a:prstGeom prst="rect">
+                      <a:avLst/>
+                    </a:prstGeom>
+                    <a:noFill/>
+                    <a:ln>
+                      <a:noFill/>
+                    </a:ln>
+                  </pic:spPr>
+                </pic:pic>
+              </a:graphicData>
+            </a:graphic>
+          </wp:inline>
+        </w:drawing>
+      </w:r>
+    </w:p>
+    <w:p>
+      <w:pPr>
+        <w:tabs>
+          <w:tab w:val="left" w:pos="452"/>
+        </w:tabs>
+        <w:rPr>
+          <w:rFonts w:ascii="Times New Roman" w:hAnsi="Times New Roman" w:cs="Times New Roman"/>
+          <w:sz w:val="44"/>
+          <w:szCs w:val="44"/>
+        </w:rPr>
+      </w:pPr>
+      <w:r>
+        <w:rPr>
+          <w:rFonts w:ascii="Times New Roman" w:hAnsi="Times New Roman" w:cs="Times New Roman"/>
+          <w:sz w:val="44"/>
+          <w:szCs w:val="44"/>
+        </w:rPr>
+        <w:lastRenderedPageBreak/>
+        <w:tab/>
+      </w:r>
+    </w:p>
+    <w:p>
+      <w:pPr>
+        <w:jc w:val="right"/>
+        <w:rPr>
+          <w:rFonts w:ascii="Times New Roman" w:hAnsi="Times New Roman" w:cs="Times New Roman"/>
+          <w:sz w:val="44"/>
+          <w:szCs w:val="44"/>
+        </w:rPr>
+      </w:pPr>
+    </w:p>
+    <w:p>
+      <w:pPr>
+        <w:rPr>
+          <w:rFonts w:ascii="Times New Roman" w:hAnsi="Times New Roman" w:cs="Times New Roman"/>
+          <w:sz w:val="44"/>
+          <w:szCs w:val="44"/>
+        </w:rPr>
+      </w:pPr>
+    </w:p>
+    <w:p>
+      <w:pPr>
+        <w:rPr>
+          <w:rFonts w:ascii="Times New Roman" w:hAnsi="Times New Roman" w:cs="Times New Roman"/>
+          <w:sz w:val="44"/>
+          <w:szCs w:val="44"/>
+        </w:rPr>
+      </w:pPr>
+    </w:p>
+    <w:p>
+      <w:pPr>
+        <w:rPr>
+          <w:rFonts w:ascii="Times New Roman" w:hAnsi="Times New Roman" w:cs="Times New Roman"/>
+          <w:sz w:val="44"/>
+          <w:szCs w:val="44"/>
+        </w:rPr>
+      </w:pPr>
+    </w:p>
+    <w:p>
+      <w:pPr>
+        <w:rPr>
+          <w:rFonts w:ascii="Times New Roman" w:hAnsi="Times New Roman" w:cs="Times New Roman"/>
+          <w:sz w:val="44"/>
+          <w:szCs w:val="44"/>
+        </w:rPr>
+      </w:pPr>
+    </w:p>
+    <w:p>
+      <w:pPr>
+        <w:rPr>
+          <w:rFonts w:ascii="Times New Roman" w:hAnsi="Times New Roman" w:cs="Times New Roman"/>
+          <w:sz w:val="44"/>
+          <w:szCs w:val="44"/>
+        </w:rPr>
+      </w:pPr>
+    </w:p>
+    <w:p>
+      <w:pPr>
+        <w:rPr>
+          <w:rFonts w:ascii="Times New Roman" w:hAnsi="Times New Roman" w:cs="Times New Roman"/>
+          <w:sz w:val="44"/>
+          <w:szCs w:val="44"/>
+        </w:rPr>
+      </w:pPr>
+    </w:p>
+    <w:p>
+      <w:pPr>
+        <w:rPr>
+          <w:rFonts w:ascii="Times New Roman" w:hAnsi="Times New Roman" w:cs="Times New Roman"/>
+          <w:sz w:val="44"/>
+          <w:szCs w:val="44"/>
+        </w:rPr>
+      </w:pPr>
+    </w:p>
+    <w:p>
+      <w:pPr>
+        <w:rPr>
+          <w:noProof/>
+        </w:rPr>
+      </w:pPr>
+    </w:p>
+    <w:p>
+      <w:pPr>
+        <w:rPr>
+          <w:noProof/>
+        </w:rPr>
+      </w:pPr>
+    </w:p>
+    <w:p>
+      <w:pPr>
+        <w:rPr>
+          <w:rFonts w:ascii="Times New Roman" w:hAnsi="Times New Roman" w:cs="Times New Roman"/>
+          <w:sz w:val="44"/>
+          <w:szCs w:val="44"/>
+        </w:rPr>
+      </w:pPr>
+    </w:p>
+    <w:p>
+      <w:pPr>
+        <w:rPr>
+          <w:rFonts w:ascii="Times New Roman" w:hAnsi="Times New Roman" w:cs="Times New Roman"/>
+          <w:sz w:val="44"/>
+          <w:szCs w:val="44"/>
+        </w:rPr>
+      </w:pPr>
+    </w:p>
+    <w:p>
+      <w:pPr>
+        <w:rPr>
+          <w:rFonts w:ascii="Times New Roman" w:hAnsi="Times New Roman" w:cs="Times New Roman"/>
+          <w:sz w:val="44"/>
+          <w:szCs w:val="44"/>
+        </w:rPr>
+      </w:pPr>
+    </w:p>
+    <w:p>
+      <w:pPr>
+        <w:rPr>
+          <w:rFonts w:ascii="Times New Roman" w:hAnsi="Times New Roman" w:cs="Times New Roman"/>
+          <w:b/>
+          <w:bCs/>
+          <w:sz w:val="34"/>
+          <w:szCs w:val="34"/>
+        </w:rPr>
+      </w:pPr>
+    </w:p>
+    <w:p>
+      <w:pPr>
+        <w:rPr>
+          <w:rFonts w:ascii="Times New Roman" w:hAnsi="Times New Roman" w:cs="Times New Roman"/>
+          <w:b/>
+          <w:bCs/>
+          <w:sz w:val="34"/>
+          <w:szCs w:val="34"/>
+        </w:rPr>
+      </w:pPr>
+    </w:p>
+    <w:p>
+      <w:pPr>
+        <w:rPr>
+          <w:rFonts w:ascii="Times New Roman" w:hAnsi="Times New Roman" w:cs="Times New Roman"/>
+          <w:b/>
+          <w:bCs/>
+          <w:sz w:val="34"/>
+          <w:szCs w:val="34"/>
+        </w:rPr>
+      </w:pPr>
+    </w:p>
+    <w:p>
+      <w:pPr>
+        <w:rPr>
+          <w:rFonts w:ascii="Times New Roman" w:hAnsi="Times New Roman" w:cs="Times New Roman"/>
+          <w:b/>
+          <w:bCs/>
+          <w:sz w:val="34"/>
+          <w:szCs w:val="34"/>
+        </w:rPr>
+      </w:pPr>
+    </w:p>
+    <w:p>
+      <w:pPr>
+        <w:rPr>
+          <w:rFonts w:ascii="Times New Roman" w:hAnsi="Times New Roman" w:cs="Times New Roman"/>
+          <w:b/>
+          <w:bCs/>
+          <w:sz w:val="34"/>
+          <w:szCs w:val="34"/>
+        </w:rPr>
+      </w:pPr>
+    </w:p>
+    <w:p>
+      <w:pPr>
+        <w:rPr>
+          <w:rFonts w:ascii="Times New Roman" w:hAnsi="Times New Roman" w:cs="Times New Roman"/>
+          <w:b/>
+          <w:bCs/>
+          <w:sz w:val="34"/>
+          <w:szCs w:val="34"/>
+        </w:rPr>
+      </w:pPr>
+      <w:bookmarkStart w:id="0" w:name="_GoBack"/>
+      <w:bookmarkEnd w:id="0"/>
+    </w:p>
+    <w:p>
+      <w:pPr>
+        <w:jc w:val="center"/>
+        <w:rPr>
+          <w:rFonts w:ascii="Times New Roman" w:hAnsi="Times New Roman" w:cs="Times New Roman"/>
+          <w:b/>
+          <w:sz w:val="34"/>
+          <w:szCs w:val="34"/>
+        </w:rPr>
+      </w:pPr>
+      <w:r>
+        <w:rPr>
+          <w:rFonts w:ascii="Times New Roman" w:hAnsi="Times New Roman" w:cs="Times New Roman"/>
+          <w:b/>
+          <w:sz w:val="34"/>
+          <w:szCs w:val="34"/>
+        </w:rPr>
+        <w:t>CONCLUSION:</w:t>
+      </w:r>
+    </w:p>
+    <w:p>
+      <w:pPr>
+        <w:rPr>
+          <w:rFonts w:ascii="Times New Roman" w:hAnsi="Times New Roman" w:cs="Times New Roman"/>
+          <w:b/>
+          <w:bCs/>
+          <w:sz w:val="34"/>
+          <w:szCs w:val="34"/>
+        </w:rPr>
+      </w:pPr>
+    </w:p>
+    <w:p>
+      <w:pPr>
+        <w:rPr>
+          <w:rFonts w:ascii="Times New Roman" w:hAnsi="Times New Roman" w:cs="Times New Roman"/>
+          <w:b/>
+          <w:bCs/>
+          <w:sz w:val="34"/>
+          <w:szCs w:val="34"/>
+        </w:rPr>
+      </w:pPr>
+    </w:p>
+    <w:p>
+      <w:pPr>
+        <w:rPr>
+          <w:rFonts w:ascii="Times New Roman" w:hAnsi="Times New Roman" w:cs="Times New Roman"/>
+          <w:b/>
+          <w:bCs/>
+          <w:sz w:val="34"/>
+          <w:szCs w:val="34"/>
+        </w:rPr>
+      </w:pPr>
+    </w:p>
+    <w:p>
+      <w:pPr>
+        <w:rPr>
+          <w:rFonts w:ascii="Times New Roman" w:hAnsi="Times New Roman" w:cs="Times New Roman"/>
+          <w:b/>
+          <w:bCs/>
+          <w:sz w:val="34"/>
+          <w:szCs w:val="34"/>
+        </w:rPr>
+      </w:pPr>
+    </w:p>
+    <w:p>
+      <w:pPr>
+        <w:rPr>
+          <w:rFonts w:ascii="Times New Roman" w:hAnsi="Times New Roman" w:cs="Times New Roman"/>
+          <w:b/>
+          <w:bCs/>
+          <w:sz w:val="34"/>
+          <w:szCs w:val="34"/>
+        </w:rPr>
+      </w:pPr>
+    </w:p>
+    <w:p>
+      <w:pPr>
+        <w:rPr>
+          <w:rFonts w:ascii="Times New Roman" w:hAnsi="Times New Roman" w:cs="Times New Roman"/>
+          <w:b/>
+          <w:bCs/>
+          <w:sz w:val="34"/>
+          <w:szCs w:val="34"/>
+        </w:rPr>
+      </w:pPr>
+    </w:p>
+    <w:p>
+      <w:pPr>
+        <w:rPr>
+          <w:rFonts w:ascii="Times New Roman" w:hAnsi="Times New Roman" w:cs="Times New Roman"/>
+          <w:b/>
+          <w:bCs/>
+          <w:sz w:val="34"/>
+          <w:szCs w:val="34"/>
+        </w:rPr>
+      </w:pPr>
+    </w:p>
+    <w:p>
+      <w:pPr>
         <w:pStyle w:val="ListParagraph"/>
         <w:rPr>
           <w:rFonts w:ascii="Times New Roman" w:hAnsi="Times New Roman" w:cs="Times New Roman"/>
@@ -2592,89 +4188,17 @@
           <w:szCs w:val="34"/>
         </w:rPr>
       </w:pPr>
-      <w:r>
-        <w:rPr>
-          <w:rFonts w:ascii="Times New Roman" w:hAnsi="Times New Roman" w:cs="Times New Roman"/>
-          <w:b/>
-          <w:sz w:val="34"/>
-          <w:szCs w:val="34"/>
-        </w:rPr>
-        <w:t>CONCLUSION:</w:t>
-      </w:r>
-    </w:p>
-    <w:p>
-      <w:pPr>
-        <w:shd w:val="clear" w:color="auto" w:fill="F5F5F5"/>
-        <w:spacing w:before="100" w:beforeAutospacing="1" w:after="100" w:afterAutospacing="1" w:line="240" w:lineRule="auto"/>
-        <w:jc w:val="center"/>
-        <w:outlineLvl w:val="2"/>
-        <w:rPr>
-          <w:rFonts w:ascii="Times New Roman" w:eastAsia="Times New Roman" w:hAnsi="Times New Roman" w:cs="Times New Roman"/>
-          <w:b/>
-          <w:bCs/>
-          <w:color w:val="333333"/>
-          <w:spacing w:val="15"/>
-          <w:sz w:val="28"/>
-          <w:szCs w:val="28"/>
-        </w:rPr>
-      </w:pPr>
-      <w:r>
-        <w:rPr>
-          <w:rFonts w:ascii="Times New Roman" w:eastAsia="Times New Roman" w:hAnsi="Times New Roman" w:cs="Times New Roman"/>
-          <w:b/>
-          <w:bCs/>
-          <w:color w:val="333333"/>
-          <w:spacing w:val="15"/>
-          <w:sz w:val="28"/>
-          <w:szCs w:val="28"/>
-        </w:rPr>
-        <w:t>Quick Short commute | Green Tech | No pollution | Less Traffic | Fitness</w:t>
-      </w:r>
-    </w:p>
-    <w:p>
-      <w:pPr>
-        <w:pStyle w:val="ListParagraph"/>
-        <w:numPr>
-          <w:ilvl w:val="0"/>
-          <w:numId w:val="3"/>
-        </w:numPr>
-        <w:rPr>
-          <w:rFonts w:ascii="Times New Roman" w:hAnsi="Times New Roman" w:cs="Times New Roman"/>
-          <w:sz w:val="32"/>
-          <w:szCs w:val="32"/>
-        </w:rPr>
-      </w:pPr>
-      <w:r>
-        <w:rPr>
-          <w:rFonts w:ascii="Times New Roman" w:hAnsi="Times New Roman" w:cs="Times New Roman"/>
-          <w:sz w:val="32"/>
-          <w:szCs w:val="32"/>
-        </w:rPr>
-        <w:t>Riding a Scoot will always be beneficial for you as its better than walking in terms of speed. Also, it helps reduce pollution &amp; traffic which are the two biggest menaces of our modern world.</w:t>
-      </w:r>
-    </w:p>
-    <w:p>
-      <w:pPr>
-        <w:pStyle w:val="ListParagraph"/>
-        <w:numPr>
-          <w:ilvl w:val="0"/>
-          <w:numId w:val="3"/>
-        </w:numPr>
-        <w:rPr>
-          <w:rFonts w:ascii="Times New Roman" w:hAnsi="Times New Roman" w:cs="Times New Roman"/>
-          <w:sz w:val="32"/>
-          <w:szCs w:val="32"/>
-        </w:rPr>
-      </w:pPr>
-      <w:r>
-        <w:rPr>
-          <w:rFonts w:ascii="Times New Roman" w:hAnsi="Times New Roman" w:cs="Times New Roman"/>
-          <w:sz w:val="32"/>
-          <w:szCs w:val="32"/>
-          <w:lang w:val="en-IN"/>
-        </w:rPr>
-        <w:t>We’re creating a green cycling revolution in India. On every 100 Scoot rides, we have pledged to plant a tree in the name of our 100th rider. Riding scoot will give this sense of pride that you’re contributing to a better future &amp; a greener India.</w:t>
-      </w:r>
+    </w:p>
+    <w:p>
+      <w:pPr>
+        <w:jc w:val="center"/>
+        <w:rPr>
+          <w:rFonts w:ascii="Times New Roman" w:hAnsi="Times New Roman" w:cs="Times New Roman"/>
+          <w:b/>
+          <w:sz w:val="34"/>
+          <w:szCs w:val="34"/>
+        </w:rPr>
+      </w:pPr>
     </w:p>
     <w:p>
       <w:pPr>
@@ -2734,7 +4258,6 @@
       </w:pPr>
     </w:p>
     <w:sectPr>
-      <w:headerReference w:type="default" r:id="rId10"/>
       <w:pgSz w:w="12240" w:h="15840"/>
       <w:pgMar w:top="720" w:right="720" w:bottom="720" w:left="720" w:header="720" w:footer="720" w:gutter="0"/>
       <w:pgBorders w:offsetFrom="page">
@@ -2800,19 +4323,645 @@
 </w:footnotes>
 </file>
 
-<file path=word/header1.xml><?xml version="1.0" encoding="utf-8"?>
-<w:hdr xmlns:wpc="http://schemas.microsoft.com/office/word/2010/wordprocessingCanvas" xmlns:cx="http://schemas.microsoft.com/office/drawing/2014/chartex" xmlns:cx1="http://schemas.microsoft.com/office/drawing/2015/9/8/chartex" xmlns:cx2="http://schemas.microsoft.com/office/drawing/2015/10/21/chartex" xmlns:cx3="http://schemas.microsoft.com/office/drawing/2016/5/9/chartex" xmlns:cx4="http://schemas.microsoft.com/office/drawing/2016/5/10/chartex" xmlns:cx5="http://schemas.microsoft.com/office/drawing/2016/5/11/chartex" xmlns:cx6="http://schemas.microsoft.com/office/drawing/2016/5/12/chartex" xmlns:cx7="http://schemas.microsoft.com/office/drawing/2016/5/13/chartex" xmlns:cx8="http://schemas.microsoft.com/office/drawing/2016/5/14/chartex" xmlns:mc="http://schemas.openxmlformats.org/markup-compatibility/2006" xmlns:aink="http://schemas.microsoft.com/office/drawing/2016/ink" xmlns:am3d="http://schemas.microsoft.com/office/drawing/2017/model3d" xmlns:o="urn:schemas-microsoft-com:office:office" xmlns:r="http://schemas.openxmlformats.org/officeDocument/2006/relationships" xmlns:m="http://schemas.openxmlformats.org/officeDocument/2006/math" xmlns:v="urn:schemas-microsoft-com:vml" xmlns:wp14="http://schemas.microsoft.com/office/word/2010/wordprocessingDrawing" xmlns:wp="http://schemas.openxmlformats.org/drawingml/2006/wordprocessingDrawing" xmlns:w10="urn:schemas-microsoft-com:office:word" xmlns:w="http://schemas.openxmlformats.org/wordprocessingml/2006/main" xmlns:w14="http://schemas.microsoft.com/office/word/2010/wordml" xmlns:w15="http://schemas.microsoft.com/office/word/2012/wordml" xmlns:w16cid="http://schemas.microsoft.com/office/word/2016/wordml/cid" xmlns:w16se="http://schemas.microsoft.com/office/word/2015/wordml/symex" xmlns:wpg="http://schemas.microsoft.com/office/word/2010/wordprocessingGroup" xmlns:wpi="http://schemas.microsoft.com/office/word/2010/wordprocessingInk" xmlns:wne="http://schemas.microsoft.com/office/word/2006/wordml" xmlns:wps="http://schemas.microsoft.com/office/word/2010/wordprocessingShape" mc:Ignorable="w14 w15 w16se w16cid wp14">
-  <w:p>
-    <w:pPr>
-      <w:pStyle w:val="Header"/>
-    </w:pPr>
-  </w:p>
-</w:hdr>
-</file>
-
 <file path=word/numbering.xml><?xml version="1.0" encoding="utf-8"?>
 <w:numbering xmlns:wpc="http://schemas.microsoft.com/office/word/2010/wordprocessingCanvas" xmlns:cx="http://schemas.microsoft.com/office/drawing/2014/chartex" xmlns:cx1="http://schemas.microsoft.com/office/drawing/2015/9/8/chartex" xmlns:cx2="http://schemas.microsoft.com/office/drawing/2015/10/21/chartex" xmlns:cx3="http://schemas.microsoft.com/office/drawing/2016/5/9/chartex" xmlns:cx4="http://schemas.microsoft.com/office/drawing/2016/5/10/chartex" xmlns:cx5="http://schemas.microsoft.com/office/drawing/2016/5/11/chartex" xmlns:cx6="http://schemas.microsoft.com/office/drawing/2016/5/12/chartex" xmlns:cx7="http://schemas.microsoft.com/office/drawing/2016/5/13/chartex" xmlns:cx8="http://schemas.microsoft.com/office/drawing/2016/5/14/chartex" xmlns:mc="http://schemas.openxmlformats.org/markup-compatibility/2006" xmlns:aink="http://schemas.microsoft.com/office/drawing/2016/ink" xmlns:am3d="http://schemas.microsoft.com/office/drawing/2017/model3d" xmlns:o="urn:schemas-microsoft-com:office:office" xmlns:r="http://schemas.openxmlformats.org/officeDocument/2006/relationships" xmlns:m="http://schemas.openxmlformats.org/officeDocument/2006/math" xmlns:v="urn:schemas-microsoft-com:vml" xmlns:wp14="http://schemas.microsoft.com/office/word/2010/wordprocessingDrawing" xmlns:wp="http://schemas.openxmlformats.org/drawingml/2006/wordprocessingDrawing" xmlns:w10="urn:schemas-microsoft-com:office:word" xmlns:w="http://schemas.openxmlformats.org/wordprocessingml/2006/main" xmlns:w14="http://schemas.microsoft.com/office/word/2010/wordml" xmlns:w15="http://schemas.microsoft.com/office/word/2012/wordml" xmlns:w16cid="http://schemas.microsoft.com/office/word/2016/wordml/cid" xmlns:w16se="http://schemas.microsoft.com/office/word/2015/wordml/symex" xmlns:wpg="http://schemas.microsoft.com/office/word/2010/wordprocessingGroup" xmlns:wpi="http://schemas.microsoft.com/office/word/2010/wordprocessingInk" xmlns:wne="http://schemas.microsoft.com/office/word/2006/wordml" xmlns:wps="http://schemas.microsoft.com/office/word/2010/wordprocessingShape" mc:Ignorable="w14 w15 w16se w16cid wp14">
   <w:abstractNum w:abstractNumId="0" w15:restartNumberingAfterBreak="0">
+    <w:nsid w:val="00000001"/>
+    <w:multiLevelType w:val="multilevel"/>
+    <w:tmpl w:val="00000001"/>
+    <w:lvl w:ilvl="0">
+      <w:start w:val="1"/>
+      <w:numFmt w:val="none"/>
+      <w:suff w:val="nothing"/>
+      <w:lvlText w:val=""/>
+      <w:lvlJc w:val="left"/>
+      <w:pPr>
+        <w:tabs>
+          <w:tab w:val="num" w:pos="0"/>
+        </w:tabs>
+        <w:ind w:left="432" w:hanging="432"/>
+      </w:pPr>
+    </w:lvl>
+    <w:lvl w:ilvl="1">
+      <w:start w:val="1"/>
+      <w:numFmt w:val="none"/>
+      <w:suff w:val="nothing"/>
+      <w:lvlText w:val=""/>
+      <w:lvlJc w:val="left"/>
+      <w:pPr>
+        <w:tabs>
+          <w:tab w:val="num" w:pos="0"/>
+        </w:tabs>
+        <w:ind w:left="576" w:hanging="576"/>
+      </w:pPr>
+    </w:lvl>
+    <w:lvl w:ilvl="2">
+      <w:start w:val="1"/>
+      <w:numFmt w:val="none"/>
+      <w:suff w:val="nothing"/>
+      <w:lvlText w:val=""/>
+      <w:lvlJc w:val="left"/>
+      <w:pPr>
+        <w:tabs>
+          <w:tab w:val="num" w:pos="0"/>
+        </w:tabs>
+        <w:ind w:left="720" w:hanging="720"/>
+      </w:pPr>
+    </w:lvl>
+    <w:lvl w:ilvl="3">
+      <w:start w:val="1"/>
+      <w:numFmt w:val="none"/>
+      <w:suff w:val="nothing"/>
+      <w:lvlText w:val=""/>
+      <w:lvlJc w:val="left"/>
+      <w:pPr>
+        <w:tabs>
+          <w:tab w:val="num" w:pos="0"/>
+        </w:tabs>
+        <w:ind w:left="864" w:hanging="864"/>
+      </w:pPr>
+    </w:lvl>
+    <w:lvl w:ilvl="4">
+      <w:start w:val="1"/>
+      <w:numFmt w:val="none"/>
+      <w:suff w:val="nothing"/>
+      <w:lvlText w:val=""/>
+      <w:lvlJc w:val="left"/>
+      <w:pPr>
+        <w:tabs>
+          <w:tab w:val="num" w:pos="0"/>
+        </w:tabs>
+        <w:ind w:left="1008" w:hanging="1008"/>
+      </w:pPr>
+    </w:lvl>
+    <w:lvl w:ilvl="5">
+      <w:start w:val="1"/>
+      <w:numFmt w:val="none"/>
+      <w:suff w:val="nothing"/>
+      <w:lvlText w:val=""/>
+      <w:lvlJc w:val="left"/>
+      <w:pPr>
+        <w:tabs>
+          <w:tab w:val="num" w:pos="0"/>
+        </w:tabs>
+        <w:ind w:left="1152" w:hanging="1152"/>
+      </w:pPr>
+    </w:lvl>
+    <w:lvl w:ilvl="6">
+      <w:start w:val="1"/>
+      <w:numFmt w:val="none"/>
+      <w:suff w:val="nothing"/>
+      <w:lvlText w:val=""/>
+      <w:lvlJc w:val="left"/>
+      <w:pPr>
+        <w:tabs>
+          <w:tab w:val="num" w:pos="0"/>
+        </w:tabs>
+        <w:ind w:left="1296" w:hanging="1296"/>
+      </w:pPr>
+    </w:lvl>
+    <w:lvl w:ilvl="7">
+      <w:start w:val="1"/>
+      <w:numFmt w:val="none"/>
+      <w:suff w:val="nothing"/>
+      <w:lvlText w:val=""/>
+      <w:lvlJc w:val="left"/>
+      <w:pPr>
+        <w:tabs>
+          <w:tab w:val="num" w:pos="0"/>
+        </w:tabs>
+        <w:ind w:left="1440" w:hanging="1440"/>
+      </w:pPr>
+    </w:lvl>
+    <w:lvl w:ilvl="8">
+      <w:start w:val="1"/>
+      <w:numFmt w:val="none"/>
+      <w:suff w:val="nothing"/>
+      <w:lvlText w:val=""/>
+      <w:lvlJc w:val="left"/>
+      <w:pPr>
+        <w:tabs>
+          <w:tab w:val="num" w:pos="0"/>
+        </w:tabs>
+        <w:ind w:left="1584" w:hanging="1584"/>
+      </w:pPr>
+    </w:lvl>
+  </w:abstractNum>
+  <w:abstractNum w:abstractNumId="1" w15:restartNumberingAfterBreak="0">
+    <w:nsid w:val="00000002"/>
+    <w:multiLevelType w:val="multilevel"/>
+    <w:tmpl w:val="00000002"/>
+    <w:name w:val="WW8Num2"/>
+    <w:lvl w:ilvl="0">
+      <w:start w:val="1"/>
+      <w:numFmt w:val="decimal"/>
+      <w:lvlText w:val="%1."/>
+      <w:lvlJc w:val="left"/>
+      <w:pPr>
+        <w:tabs>
+          <w:tab w:val="num" w:pos="193"/>
+        </w:tabs>
+        <w:ind w:left="527" w:hanging="283"/>
+      </w:pPr>
+    </w:lvl>
+    <w:lvl w:ilvl="1">
+      <w:start w:val="1"/>
+      <w:numFmt w:val="decimal"/>
+      <w:lvlText w:val="%2."/>
+      <w:lvlJc w:val="left"/>
+      <w:pPr>
+        <w:tabs>
+          <w:tab w:val="num" w:pos="477"/>
+        </w:tabs>
+        <w:ind w:left="477" w:hanging="283"/>
+      </w:pPr>
+    </w:lvl>
+    <w:lvl w:ilvl="2">
+      <w:start w:val="1"/>
+      <w:numFmt w:val="decimal"/>
+      <w:lvlText w:val="%3."/>
+      <w:lvlJc w:val="left"/>
+      <w:pPr>
+        <w:tabs>
+          <w:tab w:val="num" w:pos="760"/>
+        </w:tabs>
+        <w:ind w:left="760" w:hanging="283"/>
+      </w:pPr>
+    </w:lvl>
+    <w:lvl w:ilvl="3">
+      <w:start w:val="1"/>
+      <w:numFmt w:val="decimal"/>
+      <w:lvlText w:val="%4."/>
+      <w:lvlJc w:val="left"/>
+      <w:pPr>
+        <w:tabs>
+          <w:tab w:val="num" w:pos="1044"/>
+        </w:tabs>
+        <w:ind w:left="1044" w:hanging="283"/>
+      </w:pPr>
+    </w:lvl>
+    <w:lvl w:ilvl="4">
+      <w:start w:val="1"/>
+      <w:numFmt w:val="decimal"/>
+      <w:lvlText w:val="%5."/>
+      <w:lvlJc w:val="left"/>
+      <w:pPr>
+        <w:tabs>
+          <w:tab w:val="num" w:pos="1327"/>
+        </w:tabs>
+        <w:ind w:left="1327" w:hanging="283"/>
+      </w:pPr>
+    </w:lvl>
+    <w:lvl w:ilvl="5">
+      <w:start w:val="1"/>
+      <w:numFmt w:val="decimal"/>
+      <w:lvlText w:val="%6."/>
+      <w:lvlJc w:val="left"/>
+      <w:pPr>
+        <w:tabs>
+          <w:tab w:val="num" w:pos="1611"/>
+        </w:tabs>
+        <w:ind w:left="1611" w:hanging="283"/>
+      </w:pPr>
+    </w:lvl>
+    <w:lvl w:ilvl="6">
+      <w:start w:val="1"/>
+      <w:numFmt w:val="decimal"/>
+      <w:lvlText w:val="%7."/>
+      <w:lvlJc w:val="left"/>
+      <w:pPr>
+        <w:tabs>
+          <w:tab w:val="num" w:pos="1894"/>
+        </w:tabs>
+        <w:ind w:left="1894" w:hanging="283"/>
+      </w:pPr>
+    </w:lvl>
+    <w:lvl w:ilvl="7">
+      <w:start w:val="1"/>
+      <w:numFmt w:val="decimal"/>
+      <w:lvlText w:val="%8."/>
+      <w:lvlJc w:val="left"/>
+      <w:pPr>
+        <w:tabs>
+          <w:tab w:val="num" w:pos="2178"/>
+        </w:tabs>
+        <w:ind w:left="2178" w:hanging="283"/>
+      </w:pPr>
+    </w:lvl>
+    <w:lvl w:ilvl="8">
+      <w:start w:val="1"/>
+      <w:numFmt w:val="decimal"/>
+      <w:lvlText w:val="%9."/>
+      <w:lvlJc w:val="left"/>
+      <w:pPr>
+        <w:tabs>
+          <w:tab w:val="num" w:pos="2461"/>
+        </w:tabs>
+        <w:ind w:left="2461" w:hanging="283"/>
+      </w:pPr>
+    </w:lvl>
+  </w:abstractNum>
+  <w:abstractNum w:abstractNumId="2" w15:restartNumberingAfterBreak="0">
+    <w:nsid w:val="00000003"/>
+    <w:multiLevelType w:val="multilevel"/>
+    <w:tmpl w:val="00000003"/>
+    <w:name w:val="WW8Num3"/>
+    <w:lvl w:ilvl="0">
+      <w:start w:val="1"/>
+      <w:numFmt w:val="decimal"/>
+      <w:lvlText w:val="%1."/>
+      <w:lvlJc w:val="left"/>
+      <w:pPr>
+        <w:tabs>
+          <w:tab w:val="num" w:pos="283"/>
+        </w:tabs>
+        <w:ind w:left="283" w:hanging="283"/>
+      </w:pPr>
+    </w:lvl>
+    <w:lvl w:ilvl="1">
+      <w:start w:val="1"/>
+      <w:numFmt w:val="decimal"/>
+      <w:lvlText w:val="%2."/>
+      <w:lvlJc w:val="left"/>
+      <w:pPr>
+        <w:tabs>
+          <w:tab w:val="num" w:pos="567"/>
+        </w:tabs>
+        <w:ind w:left="567" w:hanging="283"/>
+      </w:pPr>
+    </w:lvl>
+    <w:lvl w:ilvl="2">
+      <w:start w:val="2"/>
+      <w:numFmt w:val="decimal"/>
+      <w:lvlText w:val="%3."/>
+      <w:lvlJc w:val="left"/>
+      <w:pPr>
+        <w:tabs>
+          <w:tab w:val="num" w:pos="283"/>
+        </w:tabs>
+        <w:ind w:left="283" w:hanging="283"/>
+      </w:pPr>
+    </w:lvl>
+    <w:lvl w:ilvl="3">
+      <w:start w:val="1"/>
+      <w:numFmt w:val="decimal"/>
+      <w:lvlText w:val="%4."/>
+      <w:lvlJc w:val="left"/>
+      <w:pPr>
+        <w:tabs>
+          <w:tab w:val="num" w:pos="1134"/>
+        </w:tabs>
+        <w:ind w:left="1134" w:hanging="283"/>
+      </w:pPr>
+    </w:lvl>
+    <w:lvl w:ilvl="4">
+      <w:start w:val="1"/>
+      <w:numFmt w:val="decimal"/>
+      <w:lvlText w:val="%5."/>
+      <w:lvlJc w:val="left"/>
+      <w:pPr>
+        <w:tabs>
+          <w:tab w:val="num" w:pos="1417"/>
+        </w:tabs>
+        <w:ind w:left="1417" w:hanging="283"/>
+      </w:pPr>
+    </w:lvl>
+    <w:lvl w:ilvl="5">
+      <w:start w:val="1"/>
+      <w:numFmt w:val="decimal"/>
+      <w:lvlText w:val="%6."/>
+      <w:lvlJc w:val="left"/>
+      <w:pPr>
+        <w:tabs>
+          <w:tab w:val="num" w:pos="1701"/>
+        </w:tabs>
+        <w:ind w:left="1701" w:hanging="283"/>
+      </w:pPr>
+    </w:lvl>
+    <w:lvl w:ilvl="6">
+      <w:start w:val="1"/>
+      <w:numFmt w:val="decimal"/>
+      <w:lvlText w:val="%7."/>
+      <w:lvlJc w:val="left"/>
+      <w:pPr>
+        <w:tabs>
+          <w:tab w:val="num" w:pos="1984"/>
+        </w:tabs>
+        <w:ind w:left="1984" w:hanging="283"/>
+      </w:pPr>
+    </w:lvl>
+    <w:lvl w:ilvl="7">
+      <w:start w:val="1"/>
+      <w:numFmt w:val="decimal"/>
+      <w:lvlText w:val="%8."/>
+      <w:lvlJc w:val="left"/>
+      <w:pPr>
+        <w:tabs>
+          <w:tab w:val="num" w:pos="2268"/>
+        </w:tabs>
+        <w:ind w:left="2268" w:hanging="283"/>
+      </w:pPr>
+    </w:lvl>
+    <w:lvl w:ilvl="8">
+      <w:start w:val="1"/>
+      <w:numFmt w:val="decimal"/>
+      <w:lvlText w:val="%9."/>
+      <w:lvlJc w:val="left"/>
+      <w:pPr>
+        <w:tabs>
+          <w:tab w:val="num" w:pos="2551"/>
+        </w:tabs>
+        <w:ind w:left="2551" w:hanging="283"/>
+      </w:pPr>
+    </w:lvl>
+  </w:abstractNum>
+  <w:abstractNum w:abstractNumId="3" w15:restartNumberingAfterBreak="0">
+    <w:nsid w:val="00000006"/>
+    <w:multiLevelType w:val="multilevel"/>
+    <w:tmpl w:val="00000006"/>
+    <w:name w:val="WW8Num8"/>
+    <w:lvl w:ilvl="0">
+      <w:start w:val="2"/>
+      <w:numFmt w:val="decimal"/>
+      <w:lvlText w:val="%1."/>
+      <w:lvlJc w:val="left"/>
+      <w:pPr>
+        <w:tabs>
+          <w:tab w:val="num" w:pos="720"/>
+        </w:tabs>
+        <w:ind w:left="720" w:hanging="360"/>
+      </w:pPr>
+    </w:lvl>
+    <w:lvl w:ilvl="1">
+      <w:start w:val="3"/>
+      <w:numFmt w:val="decimal"/>
+      <w:lvlText w:val="%1.%2"/>
+      <w:lvlJc w:val="left"/>
+      <w:pPr>
+        <w:tabs>
+          <w:tab w:val="num" w:pos="1080"/>
+        </w:tabs>
+        <w:ind w:left="1080" w:hanging="360"/>
+      </w:pPr>
+    </w:lvl>
+    <w:lvl w:ilvl="2">
+      <w:start w:val="1"/>
+      <w:numFmt w:val="decimal"/>
+      <w:lvlText w:val="%1.%2.%3."/>
+      <w:lvlJc w:val="left"/>
+      <w:pPr>
+        <w:tabs>
+          <w:tab w:val="num" w:pos="1440"/>
+        </w:tabs>
+        <w:ind w:left="1440" w:hanging="360"/>
+      </w:pPr>
+    </w:lvl>
+    <w:lvl w:ilvl="3">
+      <w:start w:val="1"/>
+      <w:numFmt w:val="decimal"/>
+      <w:lvlText w:val="%1.%2.%3.%4."/>
+      <w:lvlJc w:val="left"/>
+      <w:pPr>
+        <w:tabs>
+          <w:tab w:val="num" w:pos="1800"/>
+        </w:tabs>
+        <w:ind w:left="1800" w:hanging="360"/>
+      </w:pPr>
+    </w:lvl>
+    <w:lvl w:ilvl="4">
+      <w:start w:val="1"/>
+      <w:numFmt w:val="decimal"/>
+      <w:lvlText w:val="%1.%2.%3.%4.%5."/>
+      <w:lvlJc w:val="left"/>
+      <w:pPr>
+        <w:tabs>
+          <w:tab w:val="num" w:pos="2160"/>
+        </w:tabs>
+        <w:ind w:left="2160" w:hanging="360"/>
+      </w:pPr>
+    </w:lvl>
+    <w:lvl w:ilvl="5">
+      <w:start w:val="1"/>
+      <w:numFmt w:val="decimal"/>
+      <w:lvlText w:val="%1.%2.%3.%4.%5.%6."/>
+      <w:lvlJc w:val="left"/>
+      <w:pPr>
+        <w:tabs>
+          <w:tab w:val="num" w:pos="2520"/>
+        </w:tabs>
+        <w:ind w:left="2520" w:hanging="360"/>
+      </w:pPr>
+    </w:lvl>
+    <w:lvl w:ilvl="6">
+      <w:start w:val="1"/>
+      <w:numFmt w:val="decimal"/>
+      <w:lvlText w:val="%1.%2.%3.%4.%5.%6.%7."/>
+      <w:lvlJc w:val="left"/>
+      <w:pPr>
+        <w:tabs>
+          <w:tab w:val="num" w:pos="2880"/>
+        </w:tabs>
+        <w:ind w:left="2880" w:hanging="360"/>
+      </w:pPr>
+    </w:lvl>
+    <w:lvl w:ilvl="7">
+      <w:start w:val="1"/>
+      <w:numFmt w:val="decimal"/>
+      <w:lvlText w:val="%1.%2.%3.%4.%5.%6.%7.%8."/>
+      <w:lvlJc w:val="left"/>
+      <w:pPr>
+        <w:tabs>
+          <w:tab w:val="num" w:pos="3240"/>
+        </w:tabs>
+        <w:ind w:left="3240" w:hanging="360"/>
+      </w:pPr>
+    </w:lvl>
+    <w:lvl w:ilvl="8">
+      <w:start w:val="1"/>
+      <w:numFmt w:val="decimal"/>
+      <w:lvlText w:val="%1.%2.%3.%4.%5.%6.%7.%8.%9."/>
+      <w:lvlJc w:val="left"/>
+      <w:pPr>
+        <w:tabs>
+          <w:tab w:val="num" w:pos="3600"/>
+        </w:tabs>
+        <w:ind w:left="3600" w:hanging="360"/>
+      </w:pPr>
+    </w:lvl>
+  </w:abstractNum>
+  <w:abstractNum w:abstractNumId="4" w15:restartNumberingAfterBreak="0">
+    <w:nsid w:val="009F07A4"/>
+    <w:multiLevelType w:val="multilevel"/>
+    <w:tmpl w:val="A0F8E85C"/>
+    <w:lvl w:ilvl="0">
+      <w:start w:val="2"/>
+      <w:numFmt w:val="decimal"/>
+      <w:lvlText w:val="%1"/>
+      <w:lvlJc w:val="left"/>
+      <w:pPr>
+        <w:ind w:left="360" w:hanging="360"/>
+      </w:pPr>
+    </w:lvl>
+    <w:lvl w:ilvl="1">
+      <w:start w:val="2"/>
+      <w:numFmt w:val="decimal"/>
+      <w:lvlText w:val="%1.%2"/>
+      <w:lvlJc w:val="left"/>
+      <w:pPr>
+        <w:ind w:left="1080" w:hanging="360"/>
+      </w:pPr>
+    </w:lvl>
+    <w:lvl w:ilvl="2">
+      <w:start w:val="1"/>
+      <w:numFmt w:val="decimal"/>
+      <w:lvlText w:val="%1.%2.%3"/>
+      <w:lvlJc w:val="left"/>
+      <w:pPr>
+        <w:ind w:left="2880" w:hanging="720"/>
+      </w:pPr>
+    </w:lvl>
+    <w:lvl w:ilvl="3">
+      <w:start w:val="1"/>
+      <w:numFmt w:val="decimal"/>
+      <w:lvlText w:val="%1.%2.%3.%4"/>
+      <w:lvlJc w:val="left"/>
+      <w:pPr>
+        <w:ind w:left="2880" w:hanging="720"/>
+      </w:pPr>
+    </w:lvl>
+    <w:lvl w:ilvl="4">
+      <w:start w:val="1"/>
+      <w:numFmt w:val="decimal"/>
+      <w:lvlText w:val="%1.%2.%3.%4.%5"/>
+      <w:lvlJc w:val="left"/>
+      <w:pPr>
+        <w:ind w:left="3960" w:hanging="1080"/>
+      </w:pPr>
+    </w:lvl>
+    <w:lvl w:ilvl="5">
+      <w:start w:val="1"/>
+      <w:numFmt w:val="decimal"/>
+      <w:lvlText w:val="%1.%2.%3.%4.%5.%6"/>
+      <w:lvlJc w:val="left"/>
+      <w:pPr>
+        <w:ind w:left="4680" w:hanging="1080"/>
+      </w:pPr>
+    </w:lvl>
+    <w:lvl w:ilvl="6">
+      <w:start w:val="1"/>
+      <w:numFmt w:val="decimal"/>
+      <w:lvlText w:val="%1.%2.%3.%4.%5.%6.%7"/>
+      <w:lvlJc w:val="left"/>
+      <w:pPr>
+        <w:ind w:left="5760" w:hanging="1440"/>
+      </w:pPr>
+    </w:lvl>
+    <w:lvl w:ilvl="7">
+      <w:start w:val="1"/>
+      <w:numFmt w:val="decimal"/>
+      <w:lvlText w:val="%1.%2.%3.%4.%5.%6.%7.%8"/>
+      <w:lvlJc w:val="left"/>
+      <w:pPr>
+        <w:ind w:left="6480" w:hanging="1440"/>
+      </w:pPr>
+    </w:lvl>
+    <w:lvl w:ilvl="8">
+      <w:start w:val="1"/>
+      <w:numFmt w:val="decimal"/>
+      <w:lvlText w:val="%1.%2.%3.%4.%5.%6.%7.%8.%9"/>
+      <w:lvlJc w:val="left"/>
+      <w:pPr>
+        <w:ind w:left="7560" w:hanging="1800"/>
+      </w:pPr>
+    </w:lvl>
+  </w:abstractNum>
+  <w:abstractNum w:abstractNumId="5" w15:restartNumberingAfterBreak="0">
+    <w:nsid w:val="0A452FF2"/>
+    <w:multiLevelType w:val="multilevel"/>
+    <w:tmpl w:val="5DA28644"/>
+    <w:lvl w:ilvl="0">
+      <w:start w:val="3"/>
+      <w:numFmt w:val="decimal"/>
+      <w:lvlText w:val="%1"/>
+      <w:lvlJc w:val="left"/>
+      <w:pPr>
+        <w:ind w:left="360" w:hanging="360"/>
+      </w:pPr>
+    </w:lvl>
+    <w:lvl w:ilvl="1">
+      <w:start w:val="3"/>
+      <w:numFmt w:val="decimal"/>
+      <w:lvlText w:val="%1.%2"/>
+      <w:lvlJc w:val="left"/>
+      <w:pPr>
+        <w:ind w:left="1050" w:hanging="360"/>
+      </w:pPr>
+    </w:lvl>
+    <w:lvl w:ilvl="2">
+      <w:start w:val="1"/>
+      <w:numFmt w:val="decimal"/>
+      <w:lvlText w:val="%1.%2.%3"/>
+      <w:lvlJc w:val="left"/>
+      <w:pPr>
+        <w:ind w:left="2100" w:hanging="720"/>
+      </w:pPr>
+    </w:lvl>
+    <w:lvl w:ilvl="3">
+      <w:start w:val="1"/>
+      <w:numFmt w:val="decimal"/>
+      <w:lvlText w:val="%1.%2.%3.%4"/>
+      <w:lvlJc w:val="left"/>
+      <w:pPr>
+        <w:ind w:left="2790" w:hanging="720"/>
+      </w:pPr>
+    </w:lvl>
+    <w:lvl w:ilvl="4">
+      <w:start w:val="1"/>
+      <w:numFmt w:val="decimal"/>
+      <w:lvlText w:val="%1.%2.%3.%4.%5"/>
+      <w:lvlJc w:val="left"/>
+      <w:pPr>
+        <w:ind w:left="3840" w:hanging="1080"/>
+      </w:pPr>
+    </w:lvl>
+    <w:lvl w:ilvl="5">
+      <w:start w:val="1"/>
+      <w:numFmt w:val="decimal"/>
+      <w:lvlText w:val="%1.%2.%3.%4.%5.%6"/>
+      <w:lvlJc w:val="left"/>
+      <w:pPr>
+        <w:ind w:left="4530" w:hanging="1080"/>
+      </w:pPr>
+    </w:lvl>
+    <w:lvl w:ilvl="6">
+      <w:start w:val="1"/>
+      <w:numFmt w:val="decimal"/>
+      <w:lvlText w:val="%1.%2.%3.%4.%5.%6.%7"/>
+      <w:lvlJc w:val="left"/>
+      <w:pPr>
+        <w:ind w:left="5580" w:hanging="1440"/>
+      </w:pPr>
+    </w:lvl>
+    <w:lvl w:ilvl="7">
+      <w:start w:val="1"/>
+      <w:numFmt w:val="decimal"/>
+      <w:lvlText w:val="%1.%2.%3.%4.%5.%6.%7.%8"/>
+      <w:lvlJc w:val="left"/>
+      <w:pPr>
+        <w:ind w:left="6270" w:hanging="1440"/>
+      </w:pPr>
+    </w:lvl>
+    <w:lvl w:ilvl="8">
+      <w:start w:val="1"/>
+      <w:numFmt w:val="decimal"/>
+      <w:lvlText w:val="%1.%2.%3.%4.%5.%6.%7.%8.%9"/>
+      <w:lvlJc w:val="left"/>
+      <w:pPr>
+        <w:ind w:left="7320" w:hanging="1800"/>
+      </w:pPr>
+    </w:lvl>
+  </w:abstractNum>
+  <w:abstractNum w:abstractNumId="6" w15:restartNumberingAfterBreak="0">
     <w:nsid w:val="0B346C3B"/>
     <w:multiLevelType w:val="hybridMultilevel"/>
     <w:tmpl w:val="B0D08D28"/>
@@ -2925,7 +5074,7 @@
       </w:rPr>
     </w:lvl>
   </w:abstractNum>
-  <w:abstractNum w:abstractNumId="1" w15:restartNumberingAfterBreak="0">
+  <w:abstractNum w:abstractNumId="7" w15:restartNumberingAfterBreak="0">
     <w:nsid w:val="0EF6156A"/>
     <w:multiLevelType w:val="hybridMultilevel"/>
     <w:tmpl w:val="62A6D798"/>
@@ -3038,7 +5187,7 @@
       </w:rPr>
     </w:lvl>
   </w:abstractNum>
-  <w:abstractNum w:abstractNumId="2" w15:restartNumberingAfterBreak="0">
+  <w:abstractNum w:abstractNumId="8" w15:restartNumberingAfterBreak="0">
     <w:nsid w:val="147335F4"/>
     <w:multiLevelType w:val="hybridMultilevel"/>
     <w:tmpl w:val="0AACA3C4"/>
@@ -3124,7 +5273,7 @@
       </w:pPr>
     </w:lvl>
   </w:abstractNum>
-  <w:abstractNum w:abstractNumId="3" w15:restartNumberingAfterBreak="0">
+  <w:abstractNum w:abstractNumId="9" w15:restartNumberingAfterBreak="0">
     <w:nsid w:val="2059348C"/>
     <w:multiLevelType w:val="multilevel"/>
     <w:tmpl w:val="172C485E"/>
@@ -3273,7 +5422,7 @@
       </w:rPr>
     </w:lvl>
   </w:abstractNum>
-  <w:abstractNum w:abstractNumId="4" w15:restartNumberingAfterBreak="0">
+  <w:abstractNum w:abstractNumId="10" w15:restartNumberingAfterBreak="0">
     <w:nsid w:val="24A50236"/>
     <w:multiLevelType w:val="hybridMultilevel"/>
     <w:tmpl w:val="13C27474"/>
@@ -3386,7 +5535,7 @@
       </w:rPr>
     </w:lvl>
   </w:abstractNum>
-  <w:abstractNum w:abstractNumId="5" w15:restartNumberingAfterBreak="0">
+  <w:abstractNum w:abstractNumId="11" w15:restartNumberingAfterBreak="0">
     <w:nsid w:val="30061E09"/>
     <w:multiLevelType w:val="hybridMultilevel"/>
     <w:tmpl w:val="B58899B8"/>
@@ -3498,7 +5647,7 @@
       </w:rPr>
     </w:lvl>
   </w:abstractNum>
-  <w:abstractNum w:abstractNumId="6" w15:restartNumberingAfterBreak="0">
+  <w:abstractNum w:abstractNumId="12" w15:restartNumberingAfterBreak="0">
     <w:nsid w:val="36BF7A51"/>
     <w:multiLevelType w:val="hybridMultilevel"/>
     <w:tmpl w:val="E5E66934"/>
@@ -3611,7 +5760,7 @@
       </w:rPr>
     </w:lvl>
   </w:abstractNum>
-  <w:abstractNum w:abstractNumId="7" w15:restartNumberingAfterBreak="0">
+  <w:abstractNum w:abstractNumId="13" w15:restartNumberingAfterBreak="0">
     <w:nsid w:val="577619EA"/>
     <w:multiLevelType w:val="hybridMultilevel"/>
     <w:tmpl w:val="B0867D2C"/>
@@ -3724,13 +5873,14 @@
       </w:rPr>
     </w:lvl>
   </w:abstractNum>
-  <w:abstractNum w:abstractNumId="8" w15:restartNumberingAfterBreak="0">
+  <w:abstractNum w:abstractNumId="14" w15:restartNumberingAfterBreak="0">
     <w:nsid w:val="62937D00"/>
     <w:multiLevelType w:val="hybridMultilevel"/>
     <w:tmpl w:val="8024502E"/>
     <w:lvl w:ilvl="0" w:tplc="0409000D">
       <w:start w:val="1"/>
       <w:numFmt w:val="bullet"/>
+      <w:pStyle w:val="Heading1"/>
       <w:lvlText w:val=""/>
       <w:lvlJc w:val="left"/>
       <w:pPr>
@@ -3837,7 +5987,7 @@
       </w:rPr>
     </w:lvl>
   </w:abstractNum>
-  <w:abstractNum w:abstractNumId="9" w15:restartNumberingAfterBreak="0">
+  <w:abstractNum w:abstractNumId="15" w15:restartNumberingAfterBreak="0">
     <w:nsid w:val="68E97EEC"/>
     <w:multiLevelType w:val="hybridMultilevel"/>
     <w:tmpl w:val="CFB02AAA"/>
@@ -3950,7 +6100,7 @@
       </w:rPr>
     </w:lvl>
   </w:abstractNum>
-  <w:abstractNum w:abstractNumId="10" w15:restartNumberingAfterBreak="0">
+  <w:abstractNum w:abstractNumId="16" w15:restartNumberingAfterBreak="0">
     <w:nsid w:val="6A4A5E4D"/>
     <w:multiLevelType w:val="hybridMultilevel"/>
     <w:tmpl w:val="E1A8814E"/>
@@ -4063,7 +6213,7 @@
       </w:rPr>
     </w:lvl>
   </w:abstractNum>
-  <w:abstractNum w:abstractNumId="11" w15:restartNumberingAfterBreak="0">
+  <w:abstractNum w:abstractNumId="17" w15:restartNumberingAfterBreak="0">
     <w:nsid w:val="6BEF6EB9"/>
     <w:multiLevelType w:val="hybridMultilevel"/>
     <w:tmpl w:val="829066E0"/>
@@ -4176,7 +6326,7 @@
       </w:rPr>
     </w:lvl>
   </w:abstractNum>
-  <w:abstractNum w:abstractNumId="12" w15:restartNumberingAfterBreak="0">
+  <w:abstractNum w:abstractNumId="18" w15:restartNumberingAfterBreak="0">
     <w:nsid w:val="75842C78"/>
     <w:multiLevelType w:val="hybridMultilevel"/>
     <w:tmpl w:val="4B4CFACA"/>
@@ -4290,43 +6440,223 @@
     </w:lvl>
   </w:abstractNum>
   <w:num w:numId="1">
-    <w:abstractNumId w:val="4"/>
+    <w:abstractNumId w:val="10"/>
   </w:num>
   <w:num w:numId="2">
+    <w:abstractNumId w:val="14"/>
+  </w:num>
+  <w:num w:numId="3">
+    <w:abstractNumId w:val="12"/>
+  </w:num>
+  <w:num w:numId="4">
+    <w:abstractNumId w:val="11"/>
+  </w:num>
+  <w:num w:numId="5">
+    <w:abstractNumId w:val="18"/>
+  </w:num>
+  <w:num w:numId="6">
+    <w:abstractNumId w:val="15"/>
+  </w:num>
+  <w:num w:numId="7">
+    <w:abstractNumId w:val="6"/>
+  </w:num>
+  <w:num w:numId="8">
+    <w:abstractNumId w:val="17"/>
+  </w:num>
+  <w:num w:numId="9">
+    <w:abstractNumId w:val="13"/>
+  </w:num>
+  <w:num w:numId="10">
+    <w:abstractNumId w:val="9"/>
+  </w:num>
+  <w:num w:numId="11">
+    <w:abstractNumId w:val="7"/>
+  </w:num>
+  <w:num w:numId="12">
+    <w:abstractNumId w:val="16"/>
+  </w:num>
+  <w:num w:numId="13">
     <w:abstractNumId w:val="8"/>
   </w:num>
-  <w:num w:numId="3">
-    <w:abstractNumId w:val="6"/>
+  <w:num w:numId="14">
+    <w:abstractNumId w:val="0"/>
+    <w:lvlOverride w:ilvl="0">
+      <w:startOverride w:val="1"/>
+    </w:lvlOverride>
+    <w:lvlOverride w:ilvl="1">
+      <w:startOverride w:val="1"/>
+    </w:lvlOverride>
+    <w:lvlOverride w:ilvl="2">
+      <w:startOverride w:val="1"/>
+    </w:lvlOverride>
+    <w:lvlOverride w:ilvl="3">
+      <w:startOverride w:val="1"/>
+    </w:lvlOverride>
+    <w:lvlOverride w:ilvl="4">
+      <w:startOverride w:val="1"/>
+    </w:lvlOverride>
+    <w:lvlOverride w:ilvl="5">
+      <w:startOverride w:val="1"/>
+    </w:lvlOverride>
+    <w:lvlOverride w:ilvl="6">
+      <w:startOverride w:val="1"/>
+    </w:lvlOverride>
+    <w:lvlOverride w:ilvl="7">
+      <w:startOverride w:val="1"/>
+    </w:lvlOverride>
+    <w:lvlOverride w:ilvl="8">
+      <w:startOverride w:val="1"/>
+    </w:lvlOverride>
   </w:num>
-  <w:num w:numId="4">
+  <w:num w:numId="15">
+    <w:abstractNumId w:val="1"/>
+    <w:lvlOverride w:ilvl="0">
+      <w:startOverride w:val="1"/>
+    </w:lvlOverride>
+    <w:lvlOverride w:ilvl="1">
+      <w:startOverride w:val="1"/>
+    </w:lvlOverride>
+    <w:lvlOverride w:ilvl="2">
+      <w:startOverride w:val="1"/>
+    </w:lvlOverride>
+    <w:lvlOverride w:ilvl="3">
+      <w:startOverride w:val="1"/>
+    </w:lvlOverride>
+    <w:lvlOverride w:ilvl="4">
+      <w:startOverride w:val="1"/>
+    </w:lvlOverride>
+    <w:lvlOverride w:ilvl="5">
+      <w:startOverride w:val="1"/>
+    </w:lvlOverride>
+    <w:lvlOverride w:ilvl="6">
+      <w:startOverride w:val="1"/>
+    </w:lvlOverride>
+    <w:lvlOverride w:ilvl="7">
+      <w:startOverride w:val="1"/>
+    </w:lvlOverride>
+    <w:lvlOverride w:ilvl="8">
+      <w:startOverride w:val="1"/>
+    </w:lvlOverride>
+  </w:num>
+  <w:num w:numId="16">
+    <w:abstractNumId w:val="2"/>
+    <w:lvlOverride w:ilvl="0">
+      <w:startOverride w:val="1"/>
+    </w:lvlOverride>
+    <w:lvlOverride w:ilvl="1">
+      <w:startOverride w:val="1"/>
+    </w:lvlOverride>
+    <w:lvlOverride w:ilvl="2">
+      <w:startOverride w:val="2"/>
+    </w:lvlOverride>
+    <w:lvlOverride w:ilvl="3">
+      <w:startOverride w:val="1"/>
+    </w:lvlOverride>
+    <w:lvlOverride w:ilvl="4">
+      <w:startOverride w:val="1"/>
+    </w:lvlOverride>
+    <w:lvlOverride w:ilvl="5">
+      <w:startOverride w:val="1"/>
+    </w:lvlOverride>
+    <w:lvlOverride w:ilvl="6">
+      <w:startOverride w:val="1"/>
+    </w:lvlOverride>
+    <w:lvlOverride w:ilvl="7">
+      <w:startOverride w:val="1"/>
+    </w:lvlOverride>
+    <w:lvlOverride w:ilvl="8">
+      <w:startOverride w:val="1"/>
+    </w:lvlOverride>
+  </w:num>
+  <w:num w:numId="17">
+    <w:abstractNumId w:val="4"/>
+    <w:lvlOverride w:ilvl="0">
+      <w:startOverride w:val="2"/>
+    </w:lvlOverride>
+    <w:lvlOverride w:ilvl="1">
+      <w:startOverride w:val="2"/>
+    </w:lvlOverride>
+    <w:lvlOverride w:ilvl="2">
+      <w:startOverride w:val="1"/>
+    </w:lvlOverride>
+    <w:lvlOverride w:ilvl="3">
+      <w:startOverride w:val="1"/>
+    </w:lvlOverride>
+    <w:lvlOverride w:ilvl="4">
+      <w:startOverride w:val="1"/>
+    </w:lvlOverride>
+    <w:lvlOverride w:ilvl="5">
+      <w:startOverride w:val="1"/>
+    </w:lvlOverride>
+    <w:lvlOverride w:ilvl="6">
+      <w:startOverride w:val="1"/>
+    </w:lvlOverride>
+    <w:lvlOverride w:ilvl="7">
+      <w:startOverride w:val="1"/>
+    </w:lvlOverride>
+    <w:lvlOverride w:ilvl="8">
+      <w:startOverride w:val="1"/>
+    </w:lvlOverride>
+  </w:num>
+  <w:num w:numId="18">
+    <w:abstractNumId w:val="3"/>
+    <w:lvlOverride w:ilvl="0">
+      <w:startOverride w:val="2"/>
+    </w:lvlOverride>
+    <w:lvlOverride w:ilvl="1">
+      <w:startOverride w:val="3"/>
+    </w:lvlOverride>
+    <w:lvlOverride w:ilvl="2">
+      <w:startOverride w:val="1"/>
+    </w:lvlOverride>
+    <w:lvlOverride w:ilvl="3">
+      <w:startOverride w:val="1"/>
+    </w:lvlOverride>
+    <w:lvlOverride w:ilvl="4">
+      <w:startOverride w:val="1"/>
+    </w:lvlOverride>
+    <w:lvlOverride w:ilvl="5">
+      <w:startOverride w:val="1"/>
+    </w:lvlOverride>
+    <w:lvlOverride w:ilvl="6">
+      <w:startOverride w:val="1"/>
+    </w:lvlOverride>
+    <w:lvlOverride w:ilvl="7">
+      <w:startOverride w:val="1"/>
+    </w:lvlOverride>
+    <w:lvlOverride w:ilvl="8">
+      <w:startOverride w:val="1"/>
+    </w:lvlOverride>
+  </w:num>
+  <w:num w:numId="19">
     <w:abstractNumId w:val="5"/>
-  </w:num>
-  <w:num w:numId="5">
-    <w:abstractNumId w:val="12"/>
-  </w:num>
-  <w:num w:numId="6">
-    <w:abstractNumId w:val="9"/>
-  </w:num>
-  <w:num w:numId="7">
-    <w:abstractNumId w:val="0"/>
-  </w:num>
-  <w:num w:numId="8">
-    <w:abstractNumId w:val="11"/>
-  </w:num>
-  <w:num w:numId="9">
-    <w:abstractNumId w:val="7"/>
-  </w:num>
-  <w:num w:numId="10">
-    <w:abstractNumId w:val="3"/>
-  </w:num>
-  <w:num w:numId="11">
-    <w:abstractNumId w:val="1"/>
-  </w:num>
-  <w:num w:numId="12">
-    <w:abstractNumId w:val="10"/>
-  </w:num>
-  <w:num w:numId="13">
-    <w:abstractNumId w:val="2"/>
+    <w:lvlOverride w:ilvl="0">
+      <w:startOverride w:val="3"/>
+    </w:lvlOverride>
+    <w:lvlOverride w:ilvl="1">
+      <w:startOverride w:val="3"/>
+    </w:lvlOverride>
+    <w:lvlOverride w:ilvl="2">
+      <w:startOverride w:val="1"/>
+    </w:lvlOverride>
+    <w:lvlOverride w:ilvl="3">
+      <w:startOverride w:val="1"/>
+    </w:lvlOverride>
+    <w:lvlOverride w:ilvl="4">
+      <w:startOverride w:val="1"/>
+    </w:lvlOverride>
+    <w:lvlOverride w:ilvl="5">
+      <w:startOverride w:val="1"/>
+    </w:lvlOverride>
+    <w:lvlOverride w:ilvl="6">
+      <w:startOverride w:val="1"/>
+    </w:lvlOverride>
+    <w:lvlOverride w:ilvl="7">
+      <w:startOverride w:val="1"/>
+    </w:lvlOverride>
+    <w:lvlOverride w:ilvl="8">
+      <w:startOverride w:val="1"/>
+    </w:lvlOverride>
   </w:num>
 </w:numbering>
 </file>
@@ -4350,7 +6680,7 @@
   </w:docDefaults>
   <w:latentStyles w:defLockedState="0" w:defUIPriority="99" w:defSemiHidden="0" w:defUnhideWhenUsed="0" w:defQFormat="0" w:count="375">
     <w:lsdException w:name="Normal" w:uiPriority="0" w:qFormat="1"/>
-    <w:lsdException w:name="heading 1" w:uiPriority="9" w:qFormat="1"/>
+    <w:lsdException w:name="heading 1" w:uiPriority="0" w:qFormat="1"/>
     <w:lsdException w:name="heading 2" w:semiHidden="1" w:uiPriority="9" w:unhideWhenUsed="1" w:qFormat="1"/>
     <w:lsdException w:name="heading 3" w:semiHidden="1" w:uiPriority="9" w:unhideWhenUsed="1" w:qFormat="1"/>
     <w:lsdException w:name="heading 4" w:semiHidden="1" w:uiPriority="9" w:unhideWhenUsed="1" w:qFormat="1"/>
@@ -4434,7 +6764,7 @@
     <w:lsdException w:name="Body Text Indent 2" w:semiHidden="1" w:unhideWhenUsed="1"/>
     <w:lsdException w:name="Body Text Indent 3" w:semiHidden="1" w:unhideWhenUsed="1"/>
     <w:lsdException w:name="Block Text" w:semiHidden="1" w:unhideWhenUsed="1"/>
-    <w:lsdException w:name="Hyperlink" w:semiHidden="1" w:unhideWhenUsed="1"/>
+    <w:lsdException w:name="Hyperlink" w:semiHidden="1" w:uiPriority="0" w:unhideWhenUsed="1"/>
     <w:lsdException w:name="FollowedHyperlink" w:semiHidden="1" w:unhideWhenUsed="1"/>
     <w:lsdException w:name="Strong" w:uiPriority="22" w:qFormat="1"/>
     <w:lsdException w:name="Emphasis" w:uiPriority="20" w:qFormat="1"/>
@@ -4732,6 +7062,32 @@
       <w:spacing w:before="120" w:after="280"/>
     </w:pPr>
   </w:style>
+  <w:style w:type="paragraph" w:styleId="Heading1">
+    <w:name w:val="heading 1"/>
+    <w:basedOn w:val="Normal"/>
+    <w:next w:val="Normal"/>
+    <w:link w:val="Heading1Char"/>
+    <w:qFormat/>
+    <w:rsid w:val="00B45FF8"/>
+    <w:pPr>
+      <w:keepNext/>
+      <w:numPr>
+        <w:numId w:val="2"/>
+      </w:numPr>
+      <w:suppressAutoHyphens/>
+      <w:spacing w:before="240" w:after="60" w:line="240" w:lineRule="auto"/>
+      <w:outlineLvl w:val="0"/>
+    </w:pPr>
+    <w:rPr>
+      <w:rFonts w:ascii="Cambria" w:eastAsia="Times New Roman" w:hAnsi="Cambria" w:cs="Times New Roman"/>
+      <w:b/>
+      <w:bCs/>
+      <w:kern w:val="2"/>
+      <w:sz w:val="32"/>
+      <w:szCs w:val="32"/>
+      <w:lang w:val="x-none" w:eastAsia="ml-IN" w:bidi="ml-IN"/>
+    </w:rPr>
+  </w:style>
   <w:style w:type="character" w:default="1" w:styleId="DefaultParagraphFont">
     <w:name w:val="Default Paragraph Font"/>
     <w:uiPriority w:val="1"/>
@@ -4813,6 +7169,46 @@
     <w:link w:val="Footer"/>
     <w:uiPriority w:val="99"/>
     <w:rsid w:val="00132112"/>
+  </w:style>
+  <w:style w:type="character" w:customStyle="1" w:styleId="Heading1Char">
+    <w:name w:val="Heading 1 Char"/>
+    <w:basedOn w:val="DefaultParagraphFont"/>
+    <w:link w:val="Heading1"/>
+    <w:rsid w:val="00B45FF8"/>
+    <w:rPr>
+      <w:rFonts w:ascii="Cambria" w:eastAsia="Times New Roman" w:hAnsi="Cambria" w:cs="Times New Roman"/>
+      <w:b/>
+      <w:bCs/>
+      <w:kern w:val="2"/>
+      <w:sz w:val="32"/>
+      <w:szCs w:val="32"/>
+      <w:lang w:val="x-none" w:eastAsia="ml-IN" w:bidi="ml-IN"/>
+    </w:rPr>
+  </w:style>
+  <w:style w:type="character" w:styleId="Hyperlink">
+    <w:name w:val="Hyperlink"/>
+    <w:semiHidden/>
+    <w:unhideWhenUsed/>
+    <w:rsid w:val="00B45FF8"/>
+    <w:rPr>
+      <w:color w:val="0000FF"/>
+      <w:u w:val="single"/>
+    </w:rPr>
+  </w:style>
+  <w:style w:type="paragraph" w:customStyle="1" w:styleId="WW-PlainText">
+    <w:name w:val="WW-Plain Text"/>
+    <w:basedOn w:val="Normal"/>
+    <w:rsid w:val="00B45FF8"/>
+    <w:pPr>
+      <w:suppressAutoHyphens/>
+      <w:spacing w:before="0" w:after="0" w:line="240" w:lineRule="auto"/>
+    </w:pPr>
+    <w:rPr>
+      <w:rFonts w:ascii="Courier New" w:eastAsia="Times New Roman" w:hAnsi="Courier New" w:cs="Courier New"/>
+      <w:sz w:val="20"/>
+      <w:szCs w:val="20"/>
+      <w:lang w:eastAsia="ar-SA"/>
+    </w:rPr>
   </w:style>
 </w:styles>
 </file>
@@ -5083,7 +7479,7 @@
 </file>
 
 <file path=customXml/itemProps1.xml><?xml version="1.0" encoding="utf-8"?>
-<ds:datastoreItem xmlns:ds="http://schemas.openxmlformats.org/officeDocument/2006/customXml" ds:itemID="{EB2A98C1-8EB9-4278-B66B-388C5F286423}">
+<ds:datastoreItem xmlns:ds="http://schemas.openxmlformats.org/officeDocument/2006/customXml" ds:itemID="{90684F1C-E2DF-4D1E-A3BE-D70D3FCF7ECE}">
   <ds:schemaRefs>
     <ds:schemaRef ds:uri="http://schemas.openxmlformats.org/officeDocument/2006/bibliography"/>
   </ds:schemaRefs>

</xml_diff>